<commit_message>
modify Task kuis sql docx file
</commit_message>
<xml_diff>
--- a/muhamad/Task kuis SQL.docx
+++ b/muhamad/Task kuis SQL.docx
@@ -41,7 +41,21 @@
         <w:rPr>
           <w:rStyle w:val="Code"/>
         </w:rPr>
-        <w:t xml:space="preserve">FROM anggotas </w:t>
+        <w:t xml:space="preserve">FROM </w:t>
+      </w:r>
+      <w:proofErr w:type="spellStart"/>
+      <w:r>
+        <w:rPr>
+          <w:rStyle w:val="Code"/>
+        </w:rPr>
+        <w:t>anggotas</w:t>
+      </w:r>
+      <w:proofErr w:type="spellEnd"/>
+      <w:r>
+        <w:rPr>
+          <w:rStyle w:val="Code"/>
+        </w:rPr>
+        <w:t xml:space="preserve"> </w:t>
       </w:r>
     </w:p>
     <w:p>
@@ -66,7 +80,21 @@
         <w:rPr>
           <w:rStyle w:val="Code"/>
         </w:rPr>
-        <w:t>ON id_anggota = anggotas.id</w:t>
+        <w:t xml:space="preserve">ON </w:t>
+      </w:r>
+      <w:proofErr w:type="spellStart"/>
+      <w:r>
+        <w:rPr>
+          <w:rStyle w:val="Code"/>
+        </w:rPr>
+        <w:t>id_anggota</w:t>
+      </w:r>
+      <w:proofErr w:type="spellEnd"/>
+      <w:r>
+        <w:rPr>
+          <w:rStyle w:val="Code"/>
+        </w:rPr>
+        <w:t xml:space="preserve"> = anggotas.id</w:t>
       </w:r>
       <w:r>
         <w:rPr>
@@ -162,53 +190,98 @@
         <w:rPr>
           <w:rStyle w:val="Code"/>
         </w:rPr>
-        <w:t>FROM anggotas</w:t>
-      </w:r>
-    </w:p>
-    <w:p>
-      <w:pPr>
-        <w:pStyle w:val="codedescription"/>
-        <w:rPr>
-          <w:rStyle w:val="Code"/>
-        </w:rPr>
-      </w:pPr>
-      <w:r>
-        <w:rPr>
-          <w:rStyle w:val="Code"/>
-        </w:rPr>
-        <w:t>WHERE name NOT LIKE "%admin%"</w:t>
-      </w:r>
-    </w:p>
-    <w:p>
-      <w:pPr>
-        <w:pStyle w:val="codedescription"/>
-        <w:rPr>
-          <w:rStyle w:val="Code"/>
-        </w:rPr>
-      </w:pPr>
-      <w:r>
-        <w:rPr>
-          <w:rStyle w:val="Code"/>
-        </w:rPr>
-        <w:t>OR email NOT LIKE "%admin%";</w:t>
-      </w:r>
-    </w:p>
-    <w:p>
-      <w:pPr>
-        <w:pStyle w:val="codedescription"/>
-        <w:rPr>
-          <w:rStyle w:val="Code"/>
-        </w:rPr>
-      </w:pPr>
-      <w:r>
+        <w:t xml:space="preserve">FROM </w:t>
+      </w:r>
+      <w:proofErr w:type="spellStart"/>
+      <w:r>
+        <w:rPr>
+          <w:rStyle w:val="Code"/>
+        </w:rPr>
+        <w:t>anggotas</w:t>
+      </w:r>
+      <w:proofErr w:type="spellEnd"/>
+    </w:p>
+    <w:p>
+      <w:pPr>
+        <w:pStyle w:val="codedescription"/>
+        <w:rPr>
+          <w:rStyle w:val="Code"/>
+        </w:rPr>
+      </w:pPr>
+      <w:r>
+        <w:rPr>
+          <w:rStyle w:val="Code"/>
+        </w:rPr>
+        <w:t>LEFT JOIN users</w:t>
+      </w:r>
+    </w:p>
+    <w:p>
+      <w:pPr>
+        <w:pStyle w:val="codedescription"/>
+        <w:rPr>
+          <w:rStyle w:val="Code"/>
+        </w:rPr>
+      </w:pPr>
+      <w:r>
+        <w:rPr>
+          <w:rStyle w:val="Code"/>
+        </w:rPr>
+        <w:t xml:space="preserve">ON </w:t>
+      </w:r>
+      <w:proofErr w:type="spellStart"/>
+      <w:r>
+        <w:rPr>
+          <w:rStyle w:val="Code"/>
+        </w:rPr>
+        <w:t>id_anggota</w:t>
+      </w:r>
+      <w:proofErr w:type="spellEnd"/>
+      <w:r>
+        <w:rPr>
+          <w:rStyle w:val="Code"/>
+        </w:rPr>
+        <w:t xml:space="preserve"> = anggotas.id</w:t>
+      </w:r>
+    </w:p>
+    <w:p>
+      <w:pPr>
+        <w:pStyle w:val="codedescription"/>
         <w:rPr>
           <w:noProof/>
         </w:rPr>
+      </w:pPr>
+      <w:r>
+        <w:rPr>
+          <w:rStyle w:val="Code"/>
+        </w:rPr>
+        <w:t>WHERE users.id IS NULL</w:t>
+      </w:r>
+      <w:r>
+        <w:rPr>
+          <w:rStyle w:val="Code"/>
+        </w:rPr>
+        <w:t>;</w:t>
+      </w:r>
+    </w:p>
+    <w:p>
+      <w:pPr>
+        <w:pStyle w:val="codedescription"/>
+        <w:rPr>
+          <w:rStyle w:val="Code"/>
+        </w:rPr>
+      </w:pPr>
+      <w:r>
+        <w:rPr>
+          <w:rFonts w:ascii="Fira Code" w:hAnsi="Fira Code"/>
+          <w:noProof/>
+          <w:sz w:val="20"/>
+          <w:szCs w:val="20"/>
+        </w:rPr>
         <w:drawing>
-          <wp:inline distT="0" distB="0" distL="0" distR="0" wp14:anchorId="43D29A38" wp14:editId="308070F4">
-            <wp:extent cx="4540298" cy="2492740"/>
-            <wp:effectExtent l="0" t="0" r="0" b="3175"/>
-            <wp:docPr id="2" name="Picture 2"/>
+          <wp:inline distT="0" distB="0" distL="0" distR="0" wp14:anchorId="6EE970D1" wp14:editId="190DBF70">
+            <wp:extent cx="5943600" cy="1385570"/>
+            <wp:effectExtent l="0" t="0" r="0" b="5080"/>
+            <wp:docPr id="21" name="Picture 21"/>
             <wp:cNvGraphicFramePr>
               <a:graphicFrameLocks xmlns:a="http://schemas.openxmlformats.org/drawingml/2006/main" noChangeAspect="1"/>
             </wp:cNvGraphicFramePr>
@@ -216,30 +289,29 @@
               <a:graphicData uri="http://schemas.openxmlformats.org/drawingml/2006/picture">
                 <pic:pic xmlns:pic="http://schemas.openxmlformats.org/drawingml/2006/picture">
                   <pic:nvPicPr>
-                    <pic:cNvPr id="1" name=""/>
+                    <pic:cNvPr id="21" name="Picture 21"/>
                     <pic:cNvPicPr/>
                   </pic:nvPicPr>
-                  <pic:blipFill rotWithShape="1">
-                    <a:blip r:embed="rId6"/>
-                    <a:srcRect l="23602"/>
-                    <a:stretch/>
+                  <pic:blipFill>
+                    <a:blip r:embed="rId6">
+                      <a:extLst>
+                        <a:ext uri="{28A0092B-C50C-407E-A947-70E740481C1C}">
+                          <a14:useLocalDpi xmlns:a14="http://schemas.microsoft.com/office/drawing/2010/main" val="0"/>
+                        </a:ext>
+                      </a:extLst>
+                    </a:blip>
+                    <a:stretch>
+                      <a:fillRect/>
+                    </a:stretch>
                   </pic:blipFill>
-                  <pic:spPr bwMode="auto">
+                  <pic:spPr>
                     <a:xfrm>
                       <a:off x="0" y="0"/>
-                      <a:ext cx="4540790" cy="2493010"/>
+                      <a:ext cx="5943600" cy="1385570"/>
                     </a:xfrm>
                     <a:prstGeom prst="rect">
                       <a:avLst/>
                     </a:prstGeom>
-                    <a:ln>
-                      <a:noFill/>
-                    </a:ln>
-                    <a:extLst>
-                      <a:ext uri="{53640926-AAD7-44D8-BBD7-CCE9431645EC}">
-                        <a14:shadowObscured xmlns:a14="http://schemas.microsoft.com/office/drawing/2010/main"/>
-                      </a:ext>
-                    </a:extLst>
                   </pic:spPr>
                 </pic:pic>
               </a:graphicData>
@@ -281,49 +353,99 @@
         <w:rPr>
           <w:rStyle w:val="Code"/>
         </w:rPr>
-        <w:t xml:space="preserve">SELECT * </w:t>
-      </w:r>
-    </w:p>
-    <w:p>
-      <w:pPr>
-        <w:pStyle w:val="codedescription"/>
-        <w:rPr>
-          <w:rStyle w:val="Code"/>
-        </w:rPr>
-      </w:pPr>
-      <w:r>
-        <w:rPr>
-          <w:rStyle w:val="Code"/>
-        </w:rPr>
-        <w:t>FROM anggotas</w:t>
-      </w:r>
-    </w:p>
-    <w:p>
-      <w:pPr>
-        <w:pStyle w:val="codedescription"/>
-        <w:rPr>
-          <w:rStyle w:val="Code"/>
-        </w:rPr>
-      </w:pPr>
-      <w:r>
-        <w:rPr>
-          <w:rStyle w:val="Code"/>
-        </w:rPr>
-        <w:t xml:space="preserve">WHERE NOT id = 15 </w:t>
-      </w:r>
-    </w:p>
-    <w:p>
-      <w:pPr>
-        <w:pStyle w:val="codedescription"/>
-        <w:rPr>
-          <w:rStyle w:val="Code"/>
-        </w:rPr>
-      </w:pPr>
-      <w:r>
-        <w:rPr>
-          <w:rStyle w:val="Code"/>
-        </w:rPr>
-        <w:t>AND NOT id = 10;</w:t>
+        <w:t xml:space="preserve">SELECT anggotas.id, name </w:t>
+      </w:r>
+    </w:p>
+    <w:p>
+      <w:pPr>
+        <w:pStyle w:val="codedescription"/>
+        <w:rPr>
+          <w:rStyle w:val="Code"/>
+        </w:rPr>
+      </w:pPr>
+      <w:r>
+        <w:rPr>
+          <w:rStyle w:val="Code"/>
+        </w:rPr>
+        <w:t xml:space="preserve">FROM </w:t>
+      </w:r>
+      <w:proofErr w:type="spellStart"/>
+      <w:r>
+        <w:rPr>
+          <w:rStyle w:val="Code"/>
+        </w:rPr>
+        <w:t>anggotas</w:t>
+      </w:r>
+      <w:proofErr w:type="spellEnd"/>
+    </w:p>
+    <w:p>
+      <w:pPr>
+        <w:pStyle w:val="codedescription"/>
+        <w:rPr>
+          <w:rStyle w:val="Code"/>
+        </w:rPr>
+      </w:pPr>
+      <w:r>
+        <w:rPr>
+          <w:rStyle w:val="Code"/>
+        </w:rPr>
+        <w:t xml:space="preserve">LEFT JOIN </w:t>
+      </w:r>
+      <w:proofErr w:type="spellStart"/>
+      <w:r>
+        <w:rPr>
+          <w:rStyle w:val="Code"/>
+        </w:rPr>
+        <w:t>peminjaman</w:t>
+      </w:r>
+      <w:proofErr w:type="spellEnd"/>
+    </w:p>
+    <w:p>
+      <w:pPr>
+        <w:pStyle w:val="codedescription"/>
+        <w:rPr>
+          <w:rStyle w:val="Code"/>
+        </w:rPr>
+      </w:pPr>
+      <w:r>
+        <w:rPr>
+          <w:rStyle w:val="Code"/>
+        </w:rPr>
+        <w:t xml:space="preserve">ON </w:t>
+      </w:r>
+      <w:proofErr w:type="spellStart"/>
+      <w:r>
+        <w:rPr>
+          <w:rStyle w:val="Code"/>
+        </w:rPr>
+        <w:t>id_anggota</w:t>
+      </w:r>
+      <w:proofErr w:type="spellEnd"/>
+      <w:r>
+        <w:rPr>
+          <w:rStyle w:val="Code"/>
+        </w:rPr>
+        <w:t xml:space="preserve"> = anggotas.id</w:t>
+      </w:r>
+    </w:p>
+    <w:p>
+      <w:pPr>
+        <w:pStyle w:val="codedescription"/>
+        <w:rPr>
+          <w:rStyle w:val="Code"/>
+        </w:rPr>
+      </w:pPr>
+      <w:r>
+        <w:rPr>
+          <w:rStyle w:val="Code"/>
+        </w:rPr>
+        <w:t>WHERE peminjaman.id IS NULL</w:t>
+      </w:r>
+      <w:r>
+        <w:rPr>
+          <w:rStyle w:val="Code"/>
+        </w:rPr>
+        <w:t>;</w:t>
       </w:r>
     </w:p>
     <w:p>
@@ -459,35 +581,71 @@
         <w:rPr>
           <w:rStyle w:val="Code"/>
         </w:rPr>
-        <w:t xml:space="preserve">FROM anggotas </w:t>
-      </w:r>
-    </w:p>
-    <w:p>
-      <w:pPr>
-        <w:pStyle w:val="codedescription"/>
-        <w:rPr>
-          <w:rStyle w:val="Code"/>
-        </w:rPr>
-      </w:pPr>
-      <w:r>
-        <w:rPr>
-          <w:rStyle w:val="Code"/>
-        </w:rPr>
-        <w:t>RIGHT JOIN peminjaman</w:t>
-      </w:r>
-    </w:p>
-    <w:p>
-      <w:pPr>
-        <w:pStyle w:val="codedescription"/>
-        <w:rPr>
-          <w:rStyle w:val="Code"/>
-        </w:rPr>
-      </w:pPr>
-      <w:r>
-        <w:rPr>
-          <w:rStyle w:val="Code"/>
-        </w:rPr>
-        <w:t>ON id_anggota = anggotas.id</w:t>
+        <w:t xml:space="preserve">FROM </w:t>
+      </w:r>
+      <w:proofErr w:type="spellStart"/>
+      <w:r>
+        <w:rPr>
+          <w:rStyle w:val="Code"/>
+        </w:rPr>
+        <w:t>anggotas</w:t>
+      </w:r>
+      <w:proofErr w:type="spellEnd"/>
+      <w:r>
+        <w:rPr>
+          <w:rStyle w:val="Code"/>
+        </w:rPr>
+        <w:t xml:space="preserve"> </w:t>
+      </w:r>
+    </w:p>
+    <w:p>
+      <w:pPr>
+        <w:pStyle w:val="codedescription"/>
+        <w:rPr>
+          <w:rStyle w:val="Code"/>
+        </w:rPr>
+      </w:pPr>
+      <w:r>
+        <w:rPr>
+          <w:rStyle w:val="Code"/>
+        </w:rPr>
+        <w:t xml:space="preserve">RIGHT JOIN </w:t>
+      </w:r>
+      <w:proofErr w:type="spellStart"/>
+      <w:r>
+        <w:rPr>
+          <w:rStyle w:val="Code"/>
+        </w:rPr>
+        <w:t>peminjaman</w:t>
+      </w:r>
+      <w:proofErr w:type="spellEnd"/>
+    </w:p>
+    <w:p>
+      <w:pPr>
+        <w:pStyle w:val="codedescription"/>
+        <w:rPr>
+          <w:rStyle w:val="Code"/>
+        </w:rPr>
+      </w:pPr>
+      <w:r>
+        <w:rPr>
+          <w:rStyle w:val="Code"/>
+        </w:rPr>
+        <w:t xml:space="preserve">ON </w:t>
+      </w:r>
+      <w:proofErr w:type="spellStart"/>
+      <w:r>
+        <w:rPr>
+          <w:rStyle w:val="Code"/>
+        </w:rPr>
+        <w:t>id_anggota</w:t>
+      </w:r>
+      <w:proofErr w:type="spellEnd"/>
+      <w:r>
+        <w:rPr>
+          <w:rStyle w:val="Code"/>
+        </w:rPr>
+        <w:t xml:space="preserve"> = anggotas.id</w:t>
       </w:r>
       <w:r>
         <w:rPr>
@@ -583,63 +741,121 @@
         <w:rPr>
           <w:rStyle w:val="Code"/>
         </w:rPr>
-        <w:t>SELECT anggotas.id, name, telp</w:t>
-      </w:r>
-    </w:p>
-    <w:p>
-      <w:pPr>
-        <w:pStyle w:val="codedescription"/>
-        <w:rPr>
-          <w:rStyle w:val="Code"/>
-        </w:rPr>
-      </w:pPr>
-      <w:r>
-        <w:rPr>
-          <w:rStyle w:val="Code"/>
-        </w:rPr>
-        <w:t xml:space="preserve">FROM anggotas </w:t>
-      </w:r>
-    </w:p>
-    <w:p>
-      <w:pPr>
-        <w:pStyle w:val="codedescription"/>
-        <w:rPr>
-          <w:rStyle w:val="Code"/>
-        </w:rPr>
-      </w:pPr>
-      <w:r>
-        <w:rPr>
-          <w:rStyle w:val="Code"/>
-        </w:rPr>
-        <w:t>RIGHT JOIN peminjaman</w:t>
-      </w:r>
-    </w:p>
-    <w:p>
-      <w:pPr>
-        <w:pStyle w:val="codedescription"/>
-        <w:rPr>
-          <w:rStyle w:val="Code"/>
-        </w:rPr>
-      </w:pPr>
-      <w:r>
-        <w:rPr>
-          <w:rStyle w:val="Code"/>
-        </w:rPr>
-        <w:t>ON id_anggota = anggotas.id</w:t>
-      </w:r>
-    </w:p>
-    <w:p>
-      <w:pPr>
-        <w:pStyle w:val="codedescription"/>
-        <w:rPr>
-          <w:rStyle w:val="Code"/>
-        </w:rPr>
-      </w:pPr>
-      <w:r>
-        <w:rPr>
-          <w:rStyle w:val="Code"/>
-        </w:rPr>
-        <w:t>WHERE anggotas.id = 15;</w:t>
+        <w:t xml:space="preserve">SELECT anggotas.id, name, </w:t>
+      </w:r>
+      <w:proofErr w:type="spellStart"/>
+      <w:r>
+        <w:rPr>
+          <w:rStyle w:val="Code"/>
+        </w:rPr>
+        <w:t>telp</w:t>
+      </w:r>
+      <w:proofErr w:type="spellEnd"/>
+    </w:p>
+    <w:p>
+      <w:pPr>
+        <w:pStyle w:val="codedescription"/>
+        <w:rPr>
+          <w:rStyle w:val="Code"/>
+        </w:rPr>
+      </w:pPr>
+      <w:r>
+        <w:rPr>
+          <w:rStyle w:val="Code"/>
+        </w:rPr>
+        <w:t xml:space="preserve">FROM </w:t>
+      </w:r>
+      <w:proofErr w:type="spellStart"/>
+      <w:r>
+        <w:rPr>
+          <w:rStyle w:val="Code"/>
+        </w:rPr>
+        <w:t>anggotas</w:t>
+      </w:r>
+      <w:proofErr w:type="spellEnd"/>
+      <w:r>
+        <w:rPr>
+          <w:rStyle w:val="Code"/>
+        </w:rPr>
+        <w:t xml:space="preserve"> </w:t>
+      </w:r>
+    </w:p>
+    <w:p>
+      <w:pPr>
+        <w:pStyle w:val="codedescription"/>
+        <w:rPr>
+          <w:rStyle w:val="Code"/>
+        </w:rPr>
+      </w:pPr>
+      <w:r>
+        <w:rPr>
+          <w:rStyle w:val="Code"/>
+        </w:rPr>
+        <w:t xml:space="preserve">RIGHT JOIN </w:t>
+      </w:r>
+      <w:proofErr w:type="spellStart"/>
+      <w:r>
+        <w:rPr>
+          <w:rStyle w:val="Code"/>
+        </w:rPr>
+        <w:t>peminjaman</w:t>
+      </w:r>
+      <w:proofErr w:type="spellEnd"/>
+    </w:p>
+    <w:p>
+      <w:pPr>
+        <w:pStyle w:val="codedescription"/>
+        <w:rPr>
+          <w:rStyle w:val="Code"/>
+        </w:rPr>
+      </w:pPr>
+      <w:r>
+        <w:rPr>
+          <w:rStyle w:val="Code"/>
+        </w:rPr>
+        <w:t xml:space="preserve">ON </w:t>
+      </w:r>
+      <w:proofErr w:type="spellStart"/>
+      <w:r>
+        <w:rPr>
+          <w:rStyle w:val="Code"/>
+        </w:rPr>
+        <w:t>id_anggota</w:t>
+      </w:r>
+      <w:proofErr w:type="spellEnd"/>
+      <w:r>
+        <w:rPr>
+          <w:rStyle w:val="Code"/>
+        </w:rPr>
+        <w:t xml:space="preserve"> = anggotas.id</w:t>
+      </w:r>
+    </w:p>
+    <w:p>
+      <w:pPr>
+        <w:pStyle w:val="codedescription"/>
+        <w:rPr>
+          <w:rStyle w:val="Code"/>
+        </w:rPr>
+      </w:pPr>
+      <w:r>
+        <w:rPr>
+          <w:rStyle w:val="Code"/>
+        </w:rPr>
+        <w:t>WHERE anggotas.id = 15</w:t>
+      </w:r>
+    </w:p>
+    <w:p>
+      <w:pPr>
+        <w:pStyle w:val="codedescription"/>
+        <w:rPr>
+          <w:rStyle w:val="Code"/>
+        </w:rPr>
+      </w:pPr>
+      <w:r>
+        <w:rPr>
+          <w:rStyle w:val="Code"/>
+        </w:rPr>
+        <w:t>GROUP BY anggotas.id;</w:t>
       </w:r>
     </w:p>
     <w:p>
@@ -654,9 +870,9 @@
           <w:noProof/>
         </w:rPr>
         <w:drawing>
-          <wp:inline distT="0" distB="0" distL="0" distR="0" wp14:anchorId="3155C924" wp14:editId="431235E8">
-            <wp:extent cx="1257300" cy="533400"/>
-            <wp:effectExtent l="0" t="0" r="0" b="0"/>
+          <wp:inline distT="0" distB="0" distL="0" distR="0" wp14:anchorId="3155C924" wp14:editId="6C56E7DF">
+            <wp:extent cx="1257300" cy="333375"/>
+            <wp:effectExtent l="0" t="0" r="0" b="9525"/>
             <wp:docPr id="5" name="Picture 5"/>
             <wp:cNvGraphicFramePr>
               <a:graphicFrameLocks xmlns:a="http://schemas.openxmlformats.org/drawingml/2006/main" noChangeAspect="1"/>
@@ -668,20 +884,27 @@
                     <pic:cNvPr id="1" name=""/>
                     <pic:cNvPicPr/>
                   </pic:nvPicPr>
-                  <pic:blipFill>
+                  <pic:blipFill rotWithShape="1">
                     <a:blip r:embed="rId9"/>
-                    <a:stretch>
-                      <a:fillRect/>
-                    </a:stretch>
+                    <a:srcRect b="37500"/>
+                    <a:stretch/>
                   </pic:blipFill>
-                  <pic:spPr>
+                  <pic:spPr bwMode="auto">
                     <a:xfrm>
                       <a:off x="0" y="0"/>
-                      <a:ext cx="1257300" cy="533400"/>
+                      <a:ext cx="1257300" cy="333375"/>
                     </a:xfrm>
                     <a:prstGeom prst="rect">
                       <a:avLst/>
                     </a:prstGeom>
+                    <a:ln>
+                      <a:noFill/>
+                    </a:ln>
+                    <a:extLst>
+                      <a:ext uri="{53640926-AAD7-44D8-BBD7-CCE9431645EC}">
+                        <a14:shadowObscured xmlns:a14="http://schemas.microsoft.com/office/drawing/2010/main"/>
+                      </a:ext>
+                    </a:extLst>
                   </pic:spPr>
                 </pic:pic>
               </a:graphicData>
@@ -723,49 +946,135 @@
         <w:rPr>
           <w:rStyle w:val="Code"/>
         </w:rPr>
-        <w:t>SELECT name, telp, alamat, tgl_pinjam, tgl_kembali</w:t>
-      </w:r>
-    </w:p>
-    <w:p>
-      <w:pPr>
-        <w:pStyle w:val="codedescription"/>
-        <w:rPr>
-          <w:rStyle w:val="Code"/>
-        </w:rPr>
-      </w:pPr>
-      <w:r>
-        <w:rPr>
-          <w:rStyle w:val="Code"/>
-        </w:rPr>
-        <w:t xml:space="preserve">FROM anggotas </w:t>
-      </w:r>
-    </w:p>
-    <w:p>
-      <w:pPr>
-        <w:pStyle w:val="codedescription"/>
-        <w:rPr>
-          <w:rStyle w:val="Code"/>
-        </w:rPr>
-      </w:pPr>
-      <w:r>
-        <w:rPr>
-          <w:rStyle w:val="Code"/>
-        </w:rPr>
-        <w:t>RIGHT JOIN peminjaman</w:t>
-      </w:r>
-    </w:p>
-    <w:p>
-      <w:pPr>
-        <w:pStyle w:val="codedescription"/>
-        <w:rPr>
-          <w:rStyle w:val="Code"/>
-        </w:rPr>
-      </w:pPr>
-      <w:r>
-        <w:rPr>
-          <w:rStyle w:val="Code"/>
-        </w:rPr>
-        <w:t>ON id_anggota = anggotas.id</w:t>
+        <w:t xml:space="preserve">SELECT name, </w:t>
+      </w:r>
+      <w:proofErr w:type="spellStart"/>
+      <w:r>
+        <w:rPr>
+          <w:rStyle w:val="Code"/>
+        </w:rPr>
+        <w:t>telp</w:t>
+      </w:r>
+      <w:proofErr w:type="spellEnd"/>
+      <w:r>
+        <w:rPr>
+          <w:rStyle w:val="Code"/>
+        </w:rPr>
+        <w:t xml:space="preserve">, </w:t>
+      </w:r>
+      <w:proofErr w:type="spellStart"/>
+      <w:r>
+        <w:rPr>
+          <w:rStyle w:val="Code"/>
+        </w:rPr>
+        <w:t>alamat</w:t>
+      </w:r>
+      <w:proofErr w:type="spellEnd"/>
+      <w:r>
+        <w:rPr>
+          <w:rStyle w:val="Code"/>
+        </w:rPr>
+        <w:t xml:space="preserve">, </w:t>
+      </w:r>
+      <w:proofErr w:type="spellStart"/>
+      <w:r>
+        <w:rPr>
+          <w:rStyle w:val="Code"/>
+        </w:rPr>
+        <w:t>tgl_pinjam</w:t>
+      </w:r>
+      <w:proofErr w:type="spellEnd"/>
+      <w:r>
+        <w:rPr>
+          <w:rStyle w:val="Code"/>
+        </w:rPr>
+        <w:t xml:space="preserve">, </w:t>
+      </w:r>
+      <w:proofErr w:type="spellStart"/>
+      <w:r>
+        <w:rPr>
+          <w:rStyle w:val="Code"/>
+        </w:rPr>
+        <w:t>tgl_kembali</w:t>
+      </w:r>
+      <w:proofErr w:type="spellEnd"/>
+    </w:p>
+    <w:p>
+      <w:pPr>
+        <w:pStyle w:val="codedescription"/>
+        <w:rPr>
+          <w:rStyle w:val="Code"/>
+        </w:rPr>
+      </w:pPr>
+      <w:r>
+        <w:rPr>
+          <w:rStyle w:val="Code"/>
+        </w:rPr>
+        <w:t xml:space="preserve">FROM </w:t>
+      </w:r>
+      <w:proofErr w:type="spellStart"/>
+      <w:r>
+        <w:rPr>
+          <w:rStyle w:val="Code"/>
+        </w:rPr>
+        <w:t>anggotas</w:t>
+      </w:r>
+      <w:proofErr w:type="spellEnd"/>
+      <w:r>
+        <w:rPr>
+          <w:rStyle w:val="Code"/>
+        </w:rPr>
+        <w:t xml:space="preserve"> </w:t>
+      </w:r>
+    </w:p>
+    <w:p>
+      <w:pPr>
+        <w:pStyle w:val="codedescription"/>
+        <w:rPr>
+          <w:rStyle w:val="Code"/>
+        </w:rPr>
+      </w:pPr>
+      <w:r>
+        <w:rPr>
+          <w:rStyle w:val="Code"/>
+        </w:rPr>
+        <w:t xml:space="preserve">RIGHT JOIN </w:t>
+      </w:r>
+      <w:proofErr w:type="spellStart"/>
+      <w:r>
+        <w:rPr>
+          <w:rStyle w:val="Code"/>
+        </w:rPr>
+        <w:t>peminjaman</w:t>
+      </w:r>
+      <w:proofErr w:type="spellEnd"/>
+    </w:p>
+    <w:p>
+      <w:pPr>
+        <w:pStyle w:val="codedescription"/>
+        <w:rPr>
+          <w:rStyle w:val="Code"/>
+        </w:rPr>
+      </w:pPr>
+      <w:r>
+        <w:rPr>
+          <w:rStyle w:val="Code"/>
+        </w:rPr>
+        <w:t xml:space="preserve">ON </w:t>
+      </w:r>
+      <w:proofErr w:type="spellStart"/>
+      <w:r>
+        <w:rPr>
+          <w:rStyle w:val="Code"/>
+        </w:rPr>
+        <w:t>id_anggota</w:t>
+      </w:r>
+      <w:proofErr w:type="spellEnd"/>
+      <w:r>
+        <w:rPr>
+          <w:rStyle w:val="Code"/>
+        </w:rPr>
+        <w:t xml:space="preserve"> = anggotas.id</w:t>
       </w:r>
       <w:r>
         <w:rPr>
@@ -864,63 +1173,163 @@
         <w:rPr>
           <w:rStyle w:val="Code"/>
         </w:rPr>
-        <w:t>SELECT name, telp, alamat, tgl_pinjam, tgl_kembali</w:t>
-      </w:r>
-    </w:p>
-    <w:p>
-      <w:pPr>
-        <w:pStyle w:val="codedescription"/>
-        <w:rPr>
-          <w:rStyle w:val="Code"/>
-        </w:rPr>
-      </w:pPr>
-      <w:r>
-        <w:rPr>
-          <w:rStyle w:val="Code"/>
-        </w:rPr>
-        <w:t xml:space="preserve">FROM anggotas </w:t>
-      </w:r>
-    </w:p>
-    <w:p>
-      <w:pPr>
-        <w:pStyle w:val="codedescription"/>
-        <w:rPr>
-          <w:rStyle w:val="Code"/>
-        </w:rPr>
-      </w:pPr>
-      <w:r>
-        <w:rPr>
-          <w:rStyle w:val="Code"/>
-        </w:rPr>
-        <w:t>RIGHT JOIN peminjaman</w:t>
-      </w:r>
-    </w:p>
-    <w:p>
-      <w:pPr>
-        <w:pStyle w:val="codedescription"/>
-        <w:rPr>
-          <w:rStyle w:val="Code"/>
-        </w:rPr>
-      </w:pPr>
-      <w:r>
-        <w:rPr>
-          <w:rStyle w:val="Code"/>
-        </w:rPr>
-        <w:t>ON id_anggota = anggotas.id</w:t>
-      </w:r>
-    </w:p>
-    <w:p>
-      <w:pPr>
-        <w:pStyle w:val="codedescription"/>
-        <w:rPr>
-          <w:rStyle w:val="Code"/>
-        </w:rPr>
-      </w:pPr>
-      <w:r>
-        <w:rPr>
-          <w:rStyle w:val="Code"/>
-        </w:rPr>
-        <w:t>WHERE tgl_kembali &gt; 20210600</w:t>
+        <w:t xml:space="preserve">SELECT name, </w:t>
+      </w:r>
+      <w:proofErr w:type="spellStart"/>
+      <w:r>
+        <w:rPr>
+          <w:rStyle w:val="Code"/>
+        </w:rPr>
+        <w:t>telp</w:t>
+      </w:r>
+      <w:proofErr w:type="spellEnd"/>
+      <w:r>
+        <w:rPr>
+          <w:rStyle w:val="Code"/>
+        </w:rPr>
+        <w:t xml:space="preserve">, </w:t>
+      </w:r>
+      <w:proofErr w:type="spellStart"/>
+      <w:r>
+        <w:rPr>
+          <w:rStyle w:val="Code"/>
+        </w:rPr>
+        <w:t>alamat</w:t>
+      </w:r>
+      <w:proofErr w:type="spellEnd"/>
+      <w:r>
+        <w:rPr>
+          <w:rStyle w:val="Code"/>
+        </w:rPr>
+        <w:t xml:space="preserve">, </w:t>
+      </w:r>
+      <w:proofErr w:type="spellStart"/>
+      <w:r>
+        <w:rPr>
+          <w:rStyle w:val="Code"/>
+        </w:rPr>
+        <w:t>tgl_pinjam</w:t>
+      </w:r>
+      <w:proofErr w:type="spellEnd"/>
+      <w:r>
+        <w:rPr>
+          <w:rStyle w:val="Code"/>
+        </w:rPr>
+        <w:t xml:space="preserve">, </w:t>
+      </w:r>
+      <w:proofErr w:type="spellStart"/>
+      <w:r>
+        <w:rPr>
+          <w:rStyle w:val="Code"/>
+        </w:rPr>
+        <w:t>tgl_kembali</w:t>
+      </w:r>
+      <w:proofErr w:type="spellEnd"/>
+    </w:p>
+    <w:p>
+      <w:pPr>
+        <w:pStyle w:val="codedescription"/>
+        <w:rPr>
+          <w:rStyle w:val="Code"/>
+        </w:rPr>
+      </w:pPr>
+      <w:r>
+        <w:rPr>
+          <w:rStyle w:val="Code"/>
+        </w:rPr>
+        <w:t xml:space="preserve">FROM </w:t>
+      </w:r>
+      <w:proofErr w:type="spellStart"/>
+      <w:r>
+        <w:rPr>
+          <w:rStyle w:val="Code"/>
+        </w:rPr>
+        <w:t>anggotas</w:t>
+      </w:r>
+      <w:proofErr w:type="spellEnd"/>
+      <w:r>
+        <w:rPr>
+          <w:rStyle w:val="Code"/>
+        </w:rPr>
+        <w:t xml:space="preserve"> </w:t>
+      </w:r>
+    </w:p>
+    <w:p>
+      <w:pPr>
+        <w:pStyle w:val="codedescription"/>
+        <w:rPr>
+          <w:rStyle w:val="Code"/>
+        </w:rPr>
+      </w:pPr>
+      <w:r>
+        <w:rPr>
+          <w:rStyle w:val="Code"/>
+        </w:rPr>
+        <w:t xml:space="preserve">RIGHT JOIN </w:t>
+      </w:r>
+      <w:proofErr w:type="spellStart"/>
+      <w:r>
+        <w:rPr>
+          <w:rStyle w:val="Code"/>
+        </w:rPr>
+        <w:t>peminjaman</w:t>
+      </w:r>
+      <w:proofErr w:type="spellEnd"/>
+    </w:p>
+    <w:p>
+      <w:pPr>
+        <w:pStyle w:val="codedescription"/>
+        <w:rPr>
+          <w:rStyle w:val="Code"/>
+        </w:rPr>
+      </w:pPr>
+      <w:r>
+        <w:rPr>
+          <w:rStyle w:val="Code"/>
+        </w:rPr>
+        <w:t xml:space="preserve">ON </w:t>
+      </w:r>
+      <w:proofErr w:type="spellStart"/>
+      <w:r>
+        <w:rPr>
+          <w:rStyle w:val="Code"/>
+        </w:rPr>
+        <w:t>id_anggota</w:t>
+      </w:r>
+      <w:proofErr w:type="spellEnd"/>
+      <w:r>
+        <w:rPr>
+          <w:rStyle w:val="Code"/>
+        </w:rPr>
+        <w:t xml:space="preserve"> = anggotas.id</w:t>
+      </w:r>
+    </w:p>
+    <w:p>
+      <w:pPr>
+        <w:pStyle w:val="codedescription"/>
+        <w:rPr>
+          <w:rStyle w:val="Code"/>
+        </w:rPr>
+      </w:pPr>
+      <w:r>
+        <w:rPr>
+          <w:rStyle w:val="Code"/>
+        </w:rPr>
+        <w:t xml:space="preserve">WHERE </w:t>
+      </w:r>
+      <w:proofErr w:type="spellStart"/>
+      <w:r>
+        <w:rPr>
+          <w:rStyle w:val="Code"/>
+        </w:rPr>
+        <w:t>tgl_kembali</w:t>
+      </w:r>
+      <w:proofErr w:type="spellEnd"/>
+      <w:r>
+        <w:rPr>
+          <w:rStyle w:val="Code"/>
+        </w:rPr>
+        <w:t xml:space="preserve"> &gt; 20210600</w:t>
       </w:r>
       <w:r>
         <w:rPr>
@@ -1010,63 +1419,163 @@
         <w:rPr>
           <w:rStyle w:val="Code"/>
         </w:rPr>
-        <w:t>SELECT name, telp, alamat, tgl_pinjam, tgl_kembali</w:t>
-      </w:r>
-    </w:p>
-    <w:p>
-      <w:pPr>
-        <w:pStyle w:val="codedescription"/>
-        <w:rPr>
-          <w:rStyle w:val="Code"/>
-        </w:rPr>
-      </w:pPr>
-      <w:r>
-        <w:rPr>
-          <w:rStyle w:val="Code"/>
-        </w:rPr>
-        <w:t xml:space="preserve">FROM anggotas </w:t>
-      </w:r>
-    </w:p>
-    <w:p>
-      <w:pPr>
-        <w:pStyle w:val="codedescription"/>
-        <w:rPr>
-          <w:rStyle w:val="Code"/>
-        </w:rPr>
-      </w:pPr>
-      <w:r>
-        <w:rPr>
-          <w:rStyle w:val="Code"/>
-        </w:rPr>
-        <w:t>RIGHT JOIN peminjaman</w:t>
-      </w:r>
-    </w:p>
-    <w:p>
-      <w:pPr>
-        <w:pStyle w:val="codedescription"/>
-        <w:rPr>
-          <w:rStyle w:val="Code"/>
-        </w:rPr>
-      </w:pPr>
-      <w:r>
-        <w:rPr>
-          <w:rStyle w:val="Code"/>
-        </w:rPr>
-        <w:t>ON id_anggota = anggotas.id</w:t>
-      </w:r>
-    </w:p>
-    <w:p>
-      <w:pPr>
-        <w:pStyle w:val="codedescription"/>
-        <w:rPr>
-          <w:rStyle w:val="Code"/>
-        </w:rPr>
-      </w:pPr>
-      <w:r>
-        <w:rPr>
-          <w:rStyle w:val="Code"/>
-        </w:rPr>
-        <w:t>WHERE tgl_pinjam &lt; 20210600</w:t>
+        <w:t xml:space="preserve">SELECT name, </w:t>
+      </w:r>
+      <w:proofErr w:type="spellStart"/>
+      <w:r>
+        <w:rPr>
+          <w:rStyle w:val="Code"/>
+        </w:rPr>
+        <w:t>telp</w:t>
+      </w:r>
+      <w:proofErr w:type="spellEnd"/>
+      <w:r>
+        <w:rPr>
+          <w:rStyle w:val="Code"/>
+        </w:rPr>
+        <w:t xml:space="preserve">, </w:t>
+      </w:r>
+      <w:proofErr w:type="spellStart"/>
+      <w:r>
+        <w:rPr>
+          <w:rStyle w:val="Code"/>
+        </w:rPr>
+        <w:t>alamat</w:t>
+      </w:r>
+      <w:proofErr w:type="spellEnd"/>
+      <w:r>
+        <w:rPr>
+          <w:rStyle w:val="Code"/>
+        </w:rPr>
+        <w:t xml:space="preserve">, </w:t>
+      </w:r>
+      <w:proofErr w:type="spellStart"/>
+      <w:r>
+        <w:rPr>
+          <w:rStyle w:val="Code"/>
+        </w:rPr>
+        <w:t>tgl_pinjam</w:t>
+      </w:r>
+      <w:proofErr w:type="spellEnd"/>
+      <w:r>
+        <w:rPr>
+          <w:rStyle w:val="Code"/>
+        </w:rPr>
+        <w:t xml:space="preserve">, </w:t>
+      </w:r>
+      <w:proofErr w:type="spellStart"/>
+      <w:r>
+        <w:rPr>
+          <w:rStyle w:val="Code"/>
+        </w:rPr>
+        <w:t>tgl_kembali</w:t>
+      </w:r>
+      <w:proofErr w:type="spellEnd"/>
+    </w:p>
+    <w:p>
+      <w:pPr>
+        <w:pStyle w:val="codedescription"/>
+        <w:rPr>
+          <w:rStyle w:val="Code"/>
+        </w:rPr>
+      </w:pPr>
+      <w:r>
+        <w:rPr>
+          <w:rStyle w:val="Code"/>
+        </w:rPr>
+        <w:t xml:space="preserve">FROM </w:t>
+      </w:r>
+      <w:proofErr w:type="spellStart"/>
+      <w:r>
+        <w:rPr>
+          <w:rStyle w:val="Code"/>
+        </w:rPr>
+        <w:t>anggotas</w:t>
+      </w:r>
+      <w:proofErr w:type="spellEnd"/>
+      <w:r>
+        <w:rPr>
+          <w:rStyle w:val="Code"/>
+        </w:rPr>
+        <w:t xml:space="preserve"> </w:t>
+      </w:r>
+    </w:p>
+    <w:p>
+      <w:pPr>
+        <w:pStyle w:val="codedescription"/>
+        <w:rPr>
+          <w:rStyle w:val="Code"/>
+        </w:rPr>
+      </w:pPr>
+      <w:r>
+        <w:rPr>
+          <w:rStyle w:val="Code"/>
+        </w:rPr>
+        <w:t xml:space="preserve">RIGHT JOIN </w:t>
+      </w:r>
+      <w:proofErr w:type="spellStart"/>
+      <w:r>
+        <w:rPr>
+          <w:rStyle w:val="Code"/>
+        </w:rPr>
+        <w:t>peminjaman</w:t>
+      </w:r>
+      <w:proofErr w:type="spellEnd"/>
+    </w:p>
+    <w:p>
+      <w:pPr>
+        <w:pStyle w:val="codedescription"/>
+        <w:rPr>
+          <w:rStyle w:val="Code"/>
+        </w:rPr>
+      </w:pPr>
+      <w:r>
+        <w:rPr>
+          <w:rStyle w:val="Code"/>
+        </w:rPr>
+        <w:t xml:space="preserve">ON </w:t>
+      </w:r>
+      <w:proofErr w:type="spellStart"/>
+      <w:r>
+        <w:rPr>
+          <w:rStyle w:val="Code"/>
+        </w:rPr>
+        <w:t>id_anggota</w:t>
+      </w:r>
+      <w:proofErr w:type="spellEnd"/>
+      <w:r>
+        <w:rPr>
+          <w:rStyle w:val="Code"/>
+        </w:rPr>
+        <w:t xml:space="preserve"> = anggotas.id</w:t>
+      </w:r>
+    </w:p>
+    <w:p>
+      <w:pPr>
+        <w:pStyle w:val="codedescription"/>
+        <w:rPr>
+          <w:rStyle w:val="Code"/>
+        </w:rPr>
+      </w:pPr>
+      <w:r>
+        <w:rPr>
+          <w:rStyle w:val="Code"/>
+        </w:rPr>
+        <w:t xml:space="preserve">WHERE </w:t>
+      </w:r>
+      <w:proofErr w:type="spellStart"/>
+      <w:r>
+        <w:rPr>
+          <w:rStyle w:val="Code"/>
+        </w:rPr>
+        <w:t>tgl_pinjam</w:t>
+      </w:r>
+      <w:proofErr w:type="spellEnd"/>
+      <w:r>
+        <w:rPr>
+          <w:rStyle w:val="Code"/>
+        </w:rPr>
+        <w:t xml:space="preserve"> &lt; 20210600</w:t>
       </w:r>
       <w:r>
         <w:rPr>
@@ -1173,77 +1682,191 @@
         <w:rPr>
           <w:rStyle w:val="Code"/>
         </w:rPr>
-        <w:t>SELECT name, telp, alamat, tgl_pinjam, tgl_kembali</w:t>
-      </w:r>
-    </w:p>
-    <w:p>
-      <w:pPr>
-        <w:pStyle w:val="codedescription"/>
-        <w:rPr>
-          <w:rStyle w:val="Code"/>
-        </w:rPr>
-      </w:pPr>
-      <w:r>
-        <w:rPr>
-          <w:rStyle w:val="Code"/>
-        </w:rPr>
-        <w:t xml:space="preserve">FROM anggotas </w:t>
-      </w:r>
-    </w:p>
-    <w:p>
-      <w:pPr>
-        <w:pStyle w:val="codedescription"/>
-        <w:rPr>
-          <w:rStyle w:val="Code"/>
-        </w:rPr>
-      </w:pPr>
-      <w:r>
-        <w:rPr>
-          <w:rStyle w:val="Code"/>
-        </w:rPr>
-        <w:t>RIGHT JOIN peminjaman</w:t>
-      </w:r>
-    </w:p>
-    <w:p>
-      <w:pPr>
-        <w:pStyle w:val="codedescription"/>
-        <w:rPr>
-          <w:rStyle w:val="Code"/>
-        </w:rPr>
-      </w:pPr>
-      <w:r>
-        <w:rPr>
-          <w:rStyle w:val="Code"/>
-        </w:rPr>
-        <w:t>ON id_anggota = anggotas.id</w:t>
-      </w:r>
-    </w:p>
-    <w:p>
-      <w:pPr>
-        <w:pStyle w:val="codedescription"/>
-        <w:rPr>
-          <w:rStyle w:val="Code"/>
-        </w:rPr>
-      </w:pPr>
-      <w:r>
-        <w:rPr>
-          <w:rStyle w:val="Code"/>
-        </w:rPr>
-        <w:t>WHERE tgl_pinjam &gt; 20210600</w:t>
-      </w:r>
-    </w:p>
-    <w:p>
-      <w:pPr>
-        <w:pStyle w:val="codedescription"/>
-        <w:rPr>
-          <w:rStyle w:val="Code"/>
-        </w:rPr>
-      </w:pPr>
-      <w:r>
-        <w:rPr>
-          <w:rStyle w:val="Code"/>
-        </w:rPr>
-        <w:t>AND tgl_kembali &gt; 20210600</w:t>
+        <w:t xml:space="preserve">SELECT name, </w:t>
+      </w:r>
+      <w:proofErr w:type="spellStart"/>
+      <w:r>
+        <w:rPr>
+          <w:rStyle w:val="Code"/>
+        </w:rPr>
+        <w:t>telp</w:t>
+      </w:r>
+      <w:proofErr w:type="spellEnd"/>
+      <w:r>
+        <w:rPr>
+          <w:rStyle w:val="Code"/>
+        </w:rPr>
+        <w:t xml:space="preserve">, </w:t>
+      </w:r>
+      <w:proofErr w:type="spellStart"/>
+      <w:r>
+        <w:rPr>
+          <w:rStyle w:val="Code"/>
+        </w:rPr>
+        <w:t>alamat</w:t>
+      </w:r>
+      <w:proofErr w:type="spellEnd"/>
+      <w:r>
+        <w:rPr>
+          <w:rStyle w:val="Code"/>
+        </w:rPr>
+        <w:t xml:space="preserve">, </w:t>
+      </w:r>
+      <w:proofErr w:type="spellStart"/>
+      <w:r>
+        <w:rPr>
+          <w:rStyle w:val="Code"/>
+        </w:rPr>
+        <w:t>tgl_pinjam</w:t>
+      </w:r>
+      <w:proofErr w:type="spellEnd"/>
+      <w:r>
+        <w:rPr>
+          <w:rStyle w:val="Code"/>
+        </w:rPr>
+        <w:t xml:space="preserve">, </w:t>
+      </w:r>
+      <w:proofErr w:type="spellStart"/>
+      <w:r>
+        <w:rPr>
+          <w:rStyle w:val="Code"/>
+        </w:rPr>
+        <w:t>tgl_kembali</w:t>
+      </w:r>
+      <w:proofErr w:type="spellEnd"/>
+    </w:p>
+    <w:p>
+      <w:pPr>
+        <w:pStyle w:val="codedescription"/>
+        <w:rPr>
+          <w:rStyle w:val="Code"/>
+        </w:rPr>
+      </w:pPr>
+      <w:r>
+        <w:rPr>
+          <w:rStyle w:val="Code"/>
+        </w:rPr>
+        <w:t xml:space="preserve">FROM </w:t>
+      </w:r>
+      <w:proofErr w:type="spellStart"/>
+      <w:r>
+        <w:rPr>
+          <w:rStyle w:val="Code"/>
+        </w:rPr>
+        <w:t>anggotas</w:t>
+      </w:r>
+      <w:proofErr w:type="spellEnd"/>
+      <w:r>
+        <w:rPr>
+          <w:rStyle w:val="Code"/>
+        </w:rPr>
+        <w:t xml:space="preserve"> </w:t>
+      </w:r>
+    </w:p>
+    <w:p>
+      <w:pPr>
+        <w:pStyle w:val="codedescription"/>
+        <w:rPr>
+          <w:rStyle w:val="Code"/>
+        </w:rPr>
+      </w:pPr>
+      <w:r>
+        <w:rPr>
+          <w:rStyle w:val="Code"/>
+        </w:rPr>
+        <w:t xml:space="preserve">RIGHT JOIN </w:t>
+      </w:r>
+      <w:proofErr w:type="spellStart"/>
+      <w:r>
+        <w:rPr>
+          <w:rStyle w:val="Code"/>
+        </w:rPr>
+        <w:t>peminjaman</w:t>
+      </w:r>
+      <w:proofErr w:type="spellEnd"/>
+    </w:p>
+    <w:p>
+      <w:pPr>
+        <w:pStyle w:val="codedescription"/>
+        <w:rPr>
+          <w:rStyle w:val="Code"/>
+        </w:rPr>
+      </w:pPr>
+      <w:r>
+        <w:rPr>
+          <w:rStyle w:val="Code"/>
+        </w:rPr>
+        <w:t xml:space="preserve">ON </w:t>
+      </w:r>
+      <w:proofErr w:type="spellStart"/>
+      <w:r>
+        <w:rPr>
+          <w:rStyle w:val="Code"/>
+        </w:rPr>
+        <w:t>id_anggota</w:t>
+      </w:r>
+      <w:proofErr w:type="spellEnd"/>
+      <w:r>
+        <w:rPr>
+          <w:rStyle w:val="Code"/>
+        </w:rPr>
+        <w:t xml:space="preserve"> = anggotas.id</w:t>
+      </w:r>
+    </w:p>
+    <w:p>
+      <w:pPr>
+        <w:pStyle w:val="codedescription"/>
+        <w:rPr>
+          <w:rStyle w:val="Code"/>
+        </w:rPr>
+      </w:pPr>
+      <w:r>
+        <w:rPr>
+          <w:rStyle w:val="Code"/>
+        </w:rPr>
+        <w:t xml:space="preserve">WHERE </w:t>
+      </w:r>
+      <w:proofErr w:type="spellStart"/>
+      <w:r>
+        <w:rPr>
+          <w:rStyle w:val="Code"/>
+        </w:rPr>
+        <w:t>tgl_pinjam</w:t>
+      </w:r>
+      <w:proofErr w:type="spellEnd"/>
+      <w:r>
+        <w:rPr>
+          <w:rStyle w:val="Code"/>
+        </w:rPr>
+        <w:t xml:space="preserve"> &gt; 20210600</w:t>
+      </w:r>
+    </w:p>
+    <w:p>
+      <w:pPr>
+        <w:pStyle w:val="codedescription"/>
+        <w:rPr>
+          <w:rStyle w:val="Code"/>
+        </w:rPr>
+      </w:pPr>
+      <w:r>
+        <w:rPr>
+          <w:rStyle w:val="Code"/>
+        </w:rPr>
+        <w:t xml:space="preserve">AND </w:t>
+      </w:r>
+      <w:proofErr w:type="spellStart"/>
+      <w:r>
+        <w:rPr>
+          <w:rStyle w:val="Code"/>
+        </w:rPr>
+        <w:t>tgl_kembali</w:t>
+      </w:r>
+      <w:proofErr w:type="spellEnd"/>
+      <w:r>
+        <w:rPr>
+          <w:rStyle w:val="Code"/>
+        </w:rPr>
+        <w:t xml:space="preserve"> &gt; 20210600</w:t>
       </w:r>
       <w:r>
         <w:rPr>
@@ -1333,63 +1956,201 @@
         <w:rPr>
           <w:rStyle w:val="Code"/>
         </w:rPr>
-        <w:t>SELECT name, telp, alamat, tgl_pinjam, tgl_kembali</w:t>
-      </w:r>
-    </w:p>
-    <w:p>
-      <w:pPr>
-        <w:pStyle w:val="codedescription"/>
-        <w:rPr>
-          <w:rStyle w:val="Code"/>
-        </w:rPr>
-      </w:pPr>
-      <w:r>
-        <w:rPr>
-          <w:rStyle w:val="Code"/>
-        </w:rPr>
-        <w:t xml:space="preserve">FROM anggotas </w:t>
-      </w:r>
-    </w:p>
-    <w:p>
-      <w:pPr>
-        <w:pStyle w:val="codedescription"/>
-        <w:rPr>
-          <w:rStyle w:val="Code"/>
-        </w:rPr>
-      </w:pPr>
-      <w:r>
-        <w:rPr>
-          <w:rStyle w:val="Code"/>
-        </w:rPr>
-        <w:t>RIGHT JOIN peminjaman</w:t>
-      </w:r>
-    </w:p>
-    <w:p>
-      <w:pPr>
-        <w:pStyle w:val="codedescription"/>
-        <w:rPr>
-          <w:rStyle w:val="Code"/>
-        </w:rPr>
-      </w:pPr>
-      <w:r>
-        <w:rPr>
-          <w:rStyle w:val="Code"/>
-        </w:rPr>
-        <w:t>ON id_anggota = anggotas.id</w:t>
-      </w:r>
-    </w:p>
-    <w:p>
-      <w:pPr>
-        <w:pStyle w:val="codedescription"/>
-        <w:rPr>
-          <w:rStyle w:val="Code"/>
-        </w:rPr>
-      </w:pPr>
-      <w:r>
-        <w:rPr>
-          <w:rStyle w:val="Code"/>
-        </w:rPr>
-        <w:t>WHERE alamat = "bandung"</w:t>
+        <w:t xml:space="preserve">SELECT name, </w:t>
+      </w:r>
+      <w:proofErr w:type="spellStart"/>
+      <w:r>
+        <w:rPr>
+          <w:rStyle w:val="Code"/>
+        </w:rPr>
+        <w:t>telp</w:t>
+      </w:r>
+      <w:proofErr w:type="spellEnd"/>
+      <w:r>
+        <w:rPr>
+          <w:rStyle w:val="Code"/>
+        </w:rPr>
+        <w:t xml:space="preserve">, </w:t>
+      </w:r>
+      <w:proofErr w:type="spellStart"/>
+      <w:r>
+        <w:rPr>
+          <w:rStyle w:val="Code"/>
+        </w:rPr>
+        <w:t>alamat</w:t>
+      </w:r>
+      <w:proofErr w:type="spellEnd"/>
+      <w:r>
+        <w:rPr>
+          <w:rStyle w:val="Code"/>
+        </w:rPr>
+        <w:t xml:space="preserve">, </w:t>
+      </w:r>
+      <w:proofErr w:type="spellStart"/>
+      <w:r>
+        <w:rPr>
+          <w:rStyle w:val="Code"/>
+        </w:rPr>
+        <w:t>tgl_pinjam</w:t>
+      </w:r>
+      <w:proofErr w:type="spellEnd"/>
+      <w:r>
+        <w:rPr>
+          <w:rStyle w:val="Code"/>
+        </w:rPr>
+        <w:t xml:space="preserve">, </w:t>
+      </w:r>
+      <w:proofErr w:type="spellStart"/>
+      <w:r>
+        <w:rPr>
+          <w:rStyle w:val="Code"/>
+        </w:rPr>
+        <w:t>tgl_kembali</w:t>
+      </w:r>
+      <w:proofErr w:type="spellEnd"/>
+    </w:p>
+    <w:p>
+      <w:pPr>
+        <w:pStyle w:val="codedescription"/>
+        <w:rPr>
+          <w:rStyle w:val="Code"/>
+        </w:rPr>
+      </w:pPr>
+      <w:r>
+        <w:rPr>
+          <w:rStyle w:val="Code"/>
+        </w:rPr>
+        <w:t xml:space="preserve">FROM </w:t>
+      </w:r>
+      <w:proofErr w:type="spellStart"/>
+      <w:r>
+        <w:rPr>
+          <w:rStyle w:val="Code"/>
+        </w:rPr>
+        <w:t>anggotas</w:t>
+      </w:r>
+      <w:proofErr w:type="spellEnd"/>
+      <w:r>
+        <w:rPr>
+          <w:rStyle w:val="Code"/>
+        </w:rPr>
+        <w:t xml:space="preserve"> </w:t>
+      </w:r>
+    </w:p>
+    <w:p>
+      <w:pPr>
+        <w:pStyle w:val="codedescription"/>
+        <w:rPr>
+          <w:rStyle w:val="Code"/>
+        </w:rPr>
+      </w:pPr>
+      <w:r>
+        <w:rPr>
+          <w:rStyle w:val="Code"/>
+        </w:rPr>
+        <w:t xml:space="preserve">RIGHT JOIN </w:t>
+      </w:r>
+      <w:proofErr w:type="spellStart"/>
+      <w:r>
+        <w:rPr>
+          <w:rStyle w:val="Code"/>
+        </w:rPr>
+        <w:t>peminjaman</w:t>
+      </w:r>
+      <w:proofErr w:type="spellEnd"/>
+    </w:p>
+    <w:p>
+      <w:pPr>
+        <w:pStyle w:val="codedescription"/>
+        <w:rPr>
+          <w:rStyle w:val="Code"/>
+        </w:rPr>
+      </w:pPr>
+      <w:r>
+        <w:rPr>
+          <w:rStyle w:val="Code"/>
+        </w:rPr>
+        <w:t xml:space="preserve">ON </w:t>
+      </w:r>
+      <w:proofErr w:type="spellStart"/>
+      <w:r>
+        <w:rPr>
+          <w:rStyle w:val="Code"/>
+        </w:rPr>
+        <w:t>id_anggota</w:t>
+      </w:r>
+      <w:proofErr w:type="spellEnd"/>
+      <w:r>
+        <w:rPr>
+          <w:rStyle w:val="Code"/>
+        </w:rPr>
+        <w:t xml:space="preserve"> = anggotas.id</w:t>
+      </w:r>
+    </w:p>
+    <w:p>
+      <w:pPr>
+        <w:pStyle w:val="codedescription"/>
+        <w:rPr>
+          <w:rStyle w:val="Code"/>
+        </w:rPr>
+      </w:pPr>
+      <w:r>
+        <w:rPr>
+          <w:rStyle w:val="Code"/>
+        </w:rPr>
+        <w:t xml:space="preserve">WHERE </w:t>
+      </w:r>
+      <w:proofErr w:type="spellStart"/>
+      <w:r>
+        <w:rPr>
+          <w:rStyle w:val="Code"/>
+        </w:rPr>
+        <w:t>alamat</w:t>
+      </w:r>
+      <w:proofErr w:type="spellEnd"/>
+      <w:r>
+        <w:rPr>
+          <w:rStyle w:val="Code"/>
+        </w:rPr>
+        <w:t xml:space="preserve"> </w:t>
+      </w:r>
+      <w:r>
+        <w:rPr>
+          <w:rStyle w:val="Code"/>
+        </w:rPr>
+        <w:t>LIKE</w:t>
+      </w:r>
+      <w:r>
+        <w:rPr>
+          <w:rStyle w:val="Code"/>
+        </w:rPr>
+        <w:t xml:space="preserve"> "</w:t>
+      </w:r>
+      <w:r>
+        <w:rPr>
+          <w:rStyle w:val="Code"/>
+        </w:rPr>
+        <w:t>%</w:t>
+      </w:r>
+      <w:proofErr w:type="spellStart"/>
+      <w:r>
+        <w:rPr>
+          <w:rStyle w:val="Code"/>
+        </w:rPr>
+        <w:t>bandung</w:t>
+      </w:r>
+      <w:proofErr w:type="spellEnd"/>
+      <w:r>
+        <w:rPr>
+          <w:rStyle w:val="Code"/>
+        </w:rPr>
+        <w:t>%</w:t>
+      </w:r>
+      <w:r>
+        <w:rPr>
+          <w:rStyle w:val="Code"/>
+        </w:rPr>
+        <w:t>"</w:t>
       </w:r>
       <w:r>
         <w:rPr>
@@ -1486,77 +2247,215 @@
         <w:rPr>
           <w:rStyle w:val="Code"/>
         </w:rPr>
-        <w:t>SELECT name, telp, alamat, tgl_pinjam, tgl_kembali</w:t>
-      </w:r>
-    </w:p>
-    <w:p>
-      <w:pPr>
-        <w:pStyle w:val="codedescription"/>
-        <w:rPr>
-          <w:rStyle w:val="Code"/>
-        </w:rPr>
-      </w:pPr>
-      <w:r>
-        <w:rPr>
-          <w:rStyle w:val="Code"/>
-        </w:rPr>
-        <w:t xml:space="preserve">FROM anggotas </w:t>
-      </w:r>
-    </w:p>
-    <w:p>
-      <w:pPr>
-        <w:pStyle w:val="codedescription"/>
-        <w:rPr>
-          <w:rStyle w:val="Code"/>
-        </w:rPr>
-      </w:pPr>
-      <w:r>
-        <w:rPr>
-          <w:rStyle w:val="Code"/>
-        </w:rPr>
-        <w:t>RIGHT JOIN peminjaman</w:t>
-      </w:r>
-    </w:p>
-    <w:p>
-      <w:pPr>
-        <w:pStyle w:val="codedescription"/>
-        <w:rPr>
-          <w:rStyle w:val="Code"/>
-        </w:rPr>
-      </w:pPr>
-      <w:r>
-        <w:rPr>
-          <w:rStyle w:val="Code"/>
-        </w:rPr>
-        <w:t>ON id_anggota = anggotas.id</w:t>
-      </w:r>
-    </w:p>
-    <w:p>
-      <w:pPr>
-        <w:pStyle w:val="codedescription"/>
-        <w:rPr>
-          <w:rStyle w:val="Code"/>
-        </w:rPr>
-      </w:pPr>
-      <w:r>
-        <w:rPr>
-          <w:rStyle w:val="Code"/>
-        </w:rPr>
-        <w:t>WHERE alamat LIKE "%bandung%"</w:t>
-      </w:r>
-    </w:p>
-    <w:p>
-      <w:pPr>
-        <w:pStyle w:val="codedescription"/>
-        <w:rPr>
-          <w:rStyle w:val="Code"/>
-        </w:rPr>
-      </w:pPr>
-      <w:r>
-        <w:rPr>
-          <w:rStyle w:val="Code"/>
-        </w:rPr>
-        <w:t>AND sex = "p";</w:t>
+        <w:t xml:space="preserve">SELECT name, </w:t>
+      </w:r>
+      <w:proofErr w:type="spellStart"/>
+      <w:r>
+        <w:rPr>
+          <w:rStyle w:val="Code"/>
+        </w:rPr>
+        <w:t>telp</w:t>
+      </w:r>
+      <w:proofErr w:type="spellEnd"/>
+      <w:r>
+        <w:rPr>
+          <w:rStyle w:val="Code"/>
+        </w:rPr>
+        <w:t xml:space="preserve">, </w:t>
+      </w:r>
+      <w:proofErr w:type="spellStart"/>
+      <w:r>
+        <w:rPr>
+          <w:rStyle w:val="Code"/>
+        </w:rPr>
+        <w:t>alamat</w:t>
+      </w:r>
+      <w:proofErr w:type="spellEnd"/>
+      <w:r>
+        <w:rPr>
+          <w:rStyle w:val="Code"/>
+        </w:rPr>
+        <w:t xml:space="preserve">, </w:t>
+      </w:r>
+      <w:proofErr w:type="spellStart"/>
+      <w:r>
+        <w:rPr>
+          <w:rStyle w:val="Code"/>
+        </w:rPr>
+        <w:t>tgl_pinjam</w:t>
+      </w:r>
+      <w:proofErr w:type="spellEnd"/>
+      <w:r>
+        <w:rPr>
+          <w:rStyle w:val="Code"/>
+        </w:rPr>
+        <w:t xml:space="preserve">, </w:t>
+      </w:r>
+      <w:proofErr w:type="spellStart"/>
+      <w:r>
+        <w:rPr>
+          <w:rStyle w:val="Code"/>
+        </w:rPr>
+        <w:t>tgl_kembali</w:t>
+      </w:r>
+      <w:proofErr w:type="spellEnd"/>
+    </w:p>
+    <w:p>
+      <w:pPr>
+        <w:pStyle w:val="codedescription"/>
+        <w:rPr>
+          <w:rStyle w:val="Code"/>
+        </w:rPr>
+      </w:pPr>
+      <w:r>
+        <w:rPr>
+          <w:rStyle w:val="Code"/>
+        </w:rPr>
+        <w:t xml:space="preserve">FROM </w:t>
+      </w:r>
+      <w:proofErr w:type="spellStart"/>
+      <w:r>
+        <w:rPr>
+          <w:rStyle w:val="Code"/>
+        </w:rPr>
+        <w:t>anggotas</w:t>
+      </w:r>
+      <w:proofErr w:type="spellEnd"/>
+      <w:r>
+        <w:rPr>
+          <w:rStyle w:val="Code"/>
+        </w:rPr>
+        <w:t xml:space="preserve"> </w:t>
+      </w:r>
+    </w:p>
+    <w:p>
+      <w:pPr>
+        <w:pStyle w:val="codedescription"/>
+        <w:rPr>
+          <w:rStyle w:val="Code"/>
+        </w:rPr>
+      </w:pPr>
+      <w:r>
+        <w:rPr>
+          <w:rStyle w:val="Code"/>
+        </w:rPr>
+        <w:t xml:space="preserve">RIGHT JOIN </w:t>
+      </w:r>
+      <w:proofErr w:type="spellStart"/>
+      <w:r>
+        <w:rPr>
+          <w:rStyle w:val="Code"/>
+        </w:rPr>
+        <w:t>peminjaman</w:t>
+      </w:r>
+      <w:proofErr w:type="spellEnd"/>
+    </w:p>
+    <w:p>
+      <w:pPr>
+        <w:pStyle w:val="codedescription"/>
+        <w:rPr>
+          <w:rStyle w:val="Code"/>
+        </w:rPr>
+      </w:pPr>
+      <w:r>
+        <w:rPr>
+          <w:rStyle w:val="Code"/>
+        </w:rPr>
+        <w:t xml:space="preserve">ON </w:t>
+      </w:r>
+      <w:proofErr w:type="spellStart"/>
+      <w:r>
+        <w:rPr>
+          <w:rStyle w:val="Code"/>
+        </w:rPr>
+        <w:t>id_anggota</w:t>
+      </w:r>
+      <w:proofErr w:type="spellEnd"/>
+      <w:r>
+        <w:rPr>
+          <w:rStyle w:val="Code"/>
+        </w:rPr>
+        <w:t xml:space="preserve"> = anggotas.id</w:t>
+      </w:r>
+    </w:p>
+    <w:p>
+      <w:pPr>
+        <w:pStyle w:val="codedescription"/>
+        <w:rPr>
+          <w:rStyle w:val="Code"/>
+        </w:rPr>
+      </w:pPr>
+      <w:r>
+        <w:rPr>
+          <w:rStyle w:val="Code"/>
+        </w:rPr>
+        <w:t xml:space="preserve">WHERE </w:t>
+      </w:r>
+      <w:proofErr w:type="spellStart"/>
+      <w:r>
+        <w:rPr>
+          <w:rStyle w:val="Code"/>
+        </w:rPr>
+        <w:t>alamat</w:t>
+      </w:r>
+      <w:proofErr w:type="spellEnd"/>
+      <w:r>
+        <w:rPr>
+          <w:rStyle w:val="Code"/>
+        </w:rPr>
+        <w:t xml:space="preserve"> LIKE "%</w:t>
+      </w:r>
+      <w:proofErr w:type="spellStart"/>
+      <w:r>
+        <w:rPr>
+          <w:rStyle w:val="Code"/>
+        </w:rPr>
+        <w:t>bandung</w:t>
+      </w:r>
+      <w:proofErr w:type="spellEnd"/>
+      <w:r>
+        <w:rPr>
+          <w:rStyle w:val="Code"/>
+        </w:rPr>
+        <w:t>%"</w:t>
+      </w:r>
+    </w:p>
+    <w:p>
+      <w:pPr>
+        <w:pStyle w:val="codedescription"/>
+        <w:rPr>
+          <w:rStyle w:val="Code"/>
+        </w:rPr>
+      </w:pPr>
+      <w:r>
+        <w:rPr>
+          <w:rStyle w:val="Code"/>
+        </w:rPr>
+        <w:t xml:space="preserve">AND sex </w:t>
+      </w:r>
+      <w:r>
+        <w:rPr>
+          <w:rStyle w:val="Code"/>
+        </w:rPr>
+        <w:t>LIKE</w:t>
+      </w:r>
+      <w:r>
+        <w:rPr>
+          <w:rStyle w:val="Code"/>
+        </w:rPr>
+        <w:t xml:space="preserve"> "</w:t>
+      </w:r>
+      <w:r>
+        <w:rPr>
+          <w:rStyle w:val="Code"/>
+        </w:rPr>
+        <w:t>%</w:t>
+      </w:r>
+      <w:r>
+        <w:rPr>
+          <w:rStyle w:val="Code"/>
+        </w:rPr>
+        <w:t>p";</w:t>
       </w:r>
     </w:p>
     <w:p>
@@ -1656,119 +2555,293 @@
         <w:rPr>
           <w:rStyle w:val="Code"/>
         </w:rPr>
-        <w:t>SELECT name, telp, alamat, tgl_pinjam, tgl_kembali, isbn, qty</w:t>
-      </w:r>
-    </w:p>
-    <w:p>
-      <w:pPr>
-        <w:pStyle w:val="codedescription"/>
-        <w:rPr>
-          <w:rStyle w:val="Code"/>
-        </w:rPr>
-      </w:pPr>
-      <w:r>
-        <w:rPr>
-          <w:rStyle w:val="Code"/>
-        </w:rPr>
-        <w:t xml:space="preserve">FROM anggotas </w:t>
-      </w:r>
-    </w:p>
-    <w:p>
-      <w:pPr>
-        <w:pStyle w:val="codedescription"/>
-        <w:rPr>
-          <w:rStyle w:val="Code"/>
-        </w:rPr>
-      </w:pPr>
-      <w:r>
-        <w:rPr>
-          <w:rStyle w:val="Code"/>
-        </w:rPr>
-        <w:t>RIGHT JOIN peminjaman</w:t>
-      </w:r>
-    </w:p>
-    <w:p>
-      <w:pPr>
-        <w:pStyle w:val="codedescription"/>
-        <w:rPr>
-          <w:rStyle w:val="Code"/>
-        </w:rPr>
-      </w:pPr>
-      <w:r>
-        <w:rPr>
-          <w:rStyle w:val="Code"/>
-        </w:rPr>
-        <w:t>ON id_anggota = anggotas.id</w:t>
-      </w:r>
-    </w:p>
-    <w:p>
-      <w:pPr>
-        <w:pStyle w:val="codedescription"/>
-        <w:rPr>
-          <w:rStyle w:val="Code"/>
-        </w:rPr>
-      </w:pPr>
-      <w:r>
-        <w:rPr>
-          <w:rStyle w:val="Code"/>
-        </w:rPr>
-        <w:t>LEFT JOIN detail_peminjaman</w:t>
-      </w:r>
-    </w:p>
-    <w:p>
-      <w:pPr>
-        <w:pStyle w:val="codedescription"/>
-        <w:rPr>
-          <w:rStyle w:val="Code"/>
-        </w:rPr>
-      </w:pPr>
-      <w:r>
-        <w:rPr>
-          <w:rStyle w:val="Code"/>
-        </w:rPr>
-        <w:t>ON id_peminjaman = peminjaman.id</w:t>
-      </w:r>
-    </w:p>
-    <w:p>
-      <w:pPr>
-        <w:pStyle w:val="codedescription"/>
-        <w:rPr>
-          <w:rStyle w:val="Code"/>
-        </w:rPr>
-      </w:pPr>
-      <w:r>
-        <w:rPr>
-          <w:rStyle w:val="Code"/>
-        </w:rPr>
-        <w:t>LEFT JOIN bukus</w:t>
-      </w:r>
-    </w:p>
-    <w:p>
-      <w:pPr>
-        <w:pStyle w:val="codedescription"/>
-        <w:rPr>
-          <w:rStyle w:val="Code"/>
-        </w:rPr>
-      </w:pPr>
-      <w:r>
-        <w:rPr>
-          <w:rStyle w:val="Code"/>
-        </w:rPr>
-        <w:t>ON id_buku = bukus.id</w:t>
-      </w:r>
-    </w:p>
-    <w:p>
-      <w:pPr>
-        <w:pStyle w:val="codedescription"/>
-        <w:rPr>
-          <w:rStyle w:val="Code"/>
-        </w:rPr>
-      </w:pPr>
-      <w:r>
-        <w:rPr>
-          <w:rStyle w:val="Code"/>
-        </w:rPr>
-        <w:t>WHERE name = "bayu";</w:t>
+        <w:t xml:space="preserve">SELECT name, </w:t>
+      </w:r>
+      <w:proofErr w:type="spellStart"/>
+      <w:r>
+        <w:rPr>
+          <w:rStyle w:val="Code"/>
+        </w:rPr>
+        <w:t>telp</w:t>
+      </w:r>
+      <w:proofErr w:type="spellEnd"/>
+      <w:r>
+        <w:rPr>
+          <w:rStyle w:val="Code"/>
+        </w:rPr>
+        <w:t xml:space="preserve">, </w:t>
+      </w:r>
+      <w:proofErr w:type="spellStart"/>
+      <w:r>
+        <w:rPr>
+          <w:rStyle w:val="Code"/>
+        </w:rPr>
+        <w:t>alamat</w:t>
+      </w:r>
+      <w:proofErr w:type="spellEnd"/>
+      <w:r>
+        <w:rPr>
+          <w:rStyle w:val="Code"/>
+        </w:rPr>
+        <w:t xml:space="preserve">, </w:t>
+      </w:r>
+      <w:proofErr w:type="spellStart"/>
+      <w:r>
+        <w:rPr>
+          <w:rStyle w:val="Code"/>
+        </w:rPr>
+        <w:t>tgl_pinjam</w:t>
+      </w:r>
+      <w:proofErr w:type="spellEnd"/>
+      <w:r>
+        <w:rPr>
+          <w:rStyle w:val="Code"/>
+        </w:rPr>
+        <w:t xml:space="preserve">, </w:t>
+      </w:r>
+      <w:proofErr w:type="spellStart"/>
+      <w:r>
+        <w:rPr>
+          <w:rStyle w:val="Code"/>
+        </w:rPr>
+        <w:t>tgl_kembali</w:t>
+      </w:r>
+      <w:proofErr w:type="spellEnd"/>
+      <w:r>
+        <w:rPr>
+          <w:rStyle w:val="Code"/>
+        </w:rPr>
+        <w:t xml:space="preserve">, </w:t>
+      </w:r>
+      <w:proofErr w:type="spellStart"/>
+      <w:proofErr w:type="gramStart"/>
+      <w:r>
+        <w:rPr>
+          <w:rStyle w:val="Code"/>
+        </w:rPr>
+        <w:t>bukus.isbn</w:t>
+      </w:r>
+      <w:proofErr w:type="spellEnd"/>
+      <w:proofErr w:type="gramEnd"/>
+      <w:r>
+        <w:rPr>
+          <w:rStyle w:val="Code"/>
+        </w:rPr>
+        <w:t xml:space="preserve">, </w:t>
+      </w:r>
+      <w:proofErr w:type="spellStart"/>
+      <w:r>
+        <w:rPr>
+          <w:rStyle w:val="Code"/>
+        </w:rPr>
+        <w:t>bukus.qty_stok</w:t>
+      </w:r>
+      <w:proofErr w:type="spellEnd"/>
+    </w:p>
+    <w:p>
+      <w:pPr>
+        <w:pStyle w:val="codedescription"/>
+        <w:rPr>
+          <w:rStyle w:val="Code"/>
+        </w:rPr>
+      </w:pPr>
+      <w:r>
+        <w:rPr>
+          <w:rStyle w:val="Code"/>
+        </w:rPr>
+        <w:t xml:space="preserve">FROM </w:t>
+      </w:r>
+      <w:proofErr w:type="spellStart"/>
+      <w:r>
+        <w:rPr>
+          <w:rStyle w:val="Code"/>
+        </w:rPr>
+        <w:t>anggotas</w:t>
+      </w:r>
+      <w:proofErr w:type="spellEnd"/>
+      <w:r>
+        <w:rPr>
+          <w:rStyle w:val="Code"/>
+        </w:rPr>
+        <w:t xml:space="preserve"> </w:t>
+      </w:r>
+    </w:p>
+    <w:p>
+      <w:pPr>
+        <w:pStyle w:val="codedescription"/>
+        <w:rPr>
+          <w:rStyle w:val="Code"/>
+        </w:rPr>
+      </w:pPr>
+      <w:r>
+        <w:rPr>
+          <w:rStyle w:val="Code"/>
+        </w:rPr>
+        <w:t xml:space="preserve">LEFT JOIN </w:t>
+      </w:r>
+      <w:proofErr w:type="spellStart"/>
+      <w:r>
+        <w:rPr>
+          <w:rStyle w:val="Code"/>
+        </w:rPr>
+        <w:t>peminjaman</w:t>
+      </w:r>
+      <w:proofErr w:type="spellEnd"/>
+    </w:p>
+    <w:p>
+      <w:pPr>
+        <w:pStyle w:val="codedescription"/>
+        <w:rPr>
+          <w:rStyle w:val="Code"/>
+        </w:rPr>
+      </w:pPr>
+      <w:r>
+        <w:rPr>
+          <w:rStyle w:val="Code"/>
+        </w:rPr>
+        <w:t xml:space="preserve">ON </w:t>
+      </w:r>
+      <w:proofErr w:type="spellStart"/>
+      <w:r>
+        <w:rPr>
+          <w:rStyle w:val="Code"/>
+        </w:rPr>
+        <w:t>id_anggota</w:t>
+      </w:r>
+      <w:proofErr w:type="spellEnd"/>
+      <w:r>
+        <w:rPr>
+          <w:rStyle w:val="Code"/>
+        </w:rPr>
+        <w:t xml:space="preserve"> = anggotas.id</w:t>
+      </w:r>
+    </w:p>
+    <w:p>
+      <w:pPr>
+        <w:pStyle w:val="codedescription"/>
+        <w:rPr>
+          <w:rStyle w:val="Code"/>
+        </w:rPr>
+      </w:pPr>
+      <w:r>
+        <w:rPr>
+          <w:rStyle w:val="Code"/>
+        </w:rPr>
+        <w:t xml:space="preserve">LEFT JOIN </w:t>
+      </w:r>
+      <w:proofErr w:type="spellStart"/>
+      <w:r>
+        <w:rPr>
+          <w:rStyle w:val="Code"/>
+        </w:rPr>
+        <w:t>detail_peminjaman</w:t>
+      </w:r>
+      <w:proofErr w:type="spellEnd"/>
+    </w:p>
+    <w:p>
+      <w:pPr>
+        <w:pStyle w:val="codedescription"/>
+        <w:rPr>
+          <w:rStyle w:val="Code"/>
+        </w:rPr>
+      </w:pPr>
+      <w:r>
+        <w:rPr>
+          <w:rStyle w:val="Code"/>
+        </w:rPr>
+        <w:t xml:space="preserve">ON </w:t>
+      </w:r>
+      <w:proofErr w:type="spellStart"/>
+      <w:r>
+        <w:rPr>
+          <w:rStyle w:val="Code"/>
+        </w:rPr>
+        <w:t>id_peminjaman</w:t>
+      </w:r>
+      <w:proofErr w:type="spellEnd"/>
+      <w:r>
+        <w:rPr>
+          <w:rStyle w:val="Code"/>
+        </w:rPr>
+        <w:t xml:space="preserve"> = peminjaman.id</w:t>
+      </w:r>
+    </w:p>
+    <w:p>
+      <w:pPr>
+        <w:pStyle w:val="codedescription"/>
+        <w:rPr>
+          <w:rStyle w:val="Code"/>
+        </w:rPr>
+      </w:pPr>
+      <w:r>
+        <w:rPr>
+          <w:rStyle w:val="Code"/>
+        </w:rPr>
+        <w:t xml:space="preserve">LEFT JOIN </w:t>
+      </w:r>
+      <w:proofErr w:type="spellStart"/>
+      <w:r>
+        <w:rPr>
+          <w:rStyle w:val="Code"/>
+        </w:rPr>
+        <w:t>bukus</w:t>
+      </w:r>
+      <w:proofErr w:type="spellEnd"/>
+    </w:p>
+    <w:p>
+      <w:pPr>
+        <w:pStyle w:val="codedescription"/>
+        <w:rPr>
+          <w:rStyle w:val="Code"/>
+        </w:rPr>
+      </w:pPr>
+      <w:r>
+        <w:rPr>
+          <w:rStyle w:val="Code"/>
+        </w:rPr>
+        <w:t xml:space="preserve">ON </w:t>
+      </w:r>
+      <w:proofErr w:type="spellStart"/>
+      <w:r>
+        <w:rPr>
+          <w:rStyle w:val="Code"/>
+        </w:rPr>
+        <w:t>id_buku</w:t>
+      </w:r>
+      <w:proofErr w:type="spellEnd"/>
+      <w:r>
+        <w:rPr>
+          <w:rStyle w:val="Code"/>
+        </w:rPr>
+        <w:t xml:space="preserve"> = bukus.id</w:t>
+      </w:r>
+    </w:p>
+    <w:p>
+      <w:pPr>
+        <w:pStyle w:val="codedescription"/>
+        <w:rPr>
+          <w:rStyle w:val="Code"/>
+        </w:rPr>
+      </w:pPr>
+      <w:r>
+        <w:rPr>
+          <w:rStyle w:val="Code"/>
+        </w:rPr>
+        <w:t xml:space="preserve">WHERE </w:t>
+      </w:r>
+      <w:proofErr w:type="spellStart"/>
+      <w:r>
+        <w:rPr>
+          <w:rStyle w:val="Code"/>
+        </w:rPr>
+        <w:t>qty_stok</w:t>
+      </w:r>
+      <w:proofErr w:type="spellEnd"/>
+      <w:r>
+        <w:rPr>
+          <w:rStyle w:val="Code"/>
+        </w:rPr>
+        <w:t xml:space="preserve"> &gt; 1;</w:t>
       </w:r>
     </w:p>
     <w:p>
@@ -1783,9 +2856,9 @@
           <w:noProof/>
         </w:rPr>
         <w:drawing>
-          <wp:inline distT="0" distB="0" distL="0" distR="0" wp14:anchorId="12ACF470" wp14:editId="102A22DD">
-            <wp:extent cx="3781425" cy="876300"/>
-            <wp:effectExtent l="0" t="0" r="9525" b="0"/>
+          <wp:inline distT="0" distB="0" distL="0" distR="0" wp14:anchorId="12ACF470" wp14:editId="4023DF0B">
+            <wp:extent cx="3369772" cy="876300"/>
+            <wp:effectExtent l="0" t="0" r="2540" b="0"/>
             <wp:docPr id="12" name="Picture 12"/>
             <wp:cNvGraphicFramePr>
               <a:graphicFrameLocks xmlns:a="http://schemas.openxmlformats.org/drawingml/2006/main" noChangeAspect="1"/>
@@ -1794,11 +2867,17 @@
               <a:graphicData uri="http://schemas.openxmlformats.org/drawingml/2006/picture">
                 <pic:pic xmlns:pic="http://schemas.openxmlformats.org/drawingml/2006/picture">
                   <pic:nvPicPr>
-                    <pic:cNvPr id="1" name=""/>
+                    <pic:cNvPr id="12" name="Picture 12"/>
                     <pic:cNvPicPr/>
                   </pic:nvPicPr>
                   <pic:blipFill>
-                    <a:blip r:embed="rId16"/>
+                    <a:blip r:embed="rId16">
+                      <a:extLst>
+                        <a:ext uri="{28A0092B-C50C-407E-A947-70E740481C1C}">
+                          <a14:useLocalDpi xmlns:a14="http://schemas.microsoft.com/office/drawing/2010/main" val="0"/>
+                        </a:ext>
+                      </a:extLst>
+                    </a:blip>
                     <a:stretch>
                       <a:fillRect/>
                     </a:stretch>
@@ -1806,7 +2885,7 @@
                   <pic:spPr>
                     <a:xfrm>
                       <a:off x="0" y="0"/>
-                      <a:ext cx="3781425" cy="876300"/>
+                      <a:ext cx="3369772" cy="876300"/>
                     </a:xfrm>
                     <a:prstGeom prst="rect">
                       <a:avLst/>
@@ -1877,7 +2956,121 @@
         <w:rPr>
           <w:rStyle w:val="Code"/>
         </w:rPr>
-        <w:t>SELECT name, telp, alamat, tgl_pinjam, tgl_kembali, isbn, qty, bukus.judul, harga_pinjam, SUM(qty * harga_pinjam)</w:t>
+        <w:t xml:space="preserve">SELECT name, </w:t>
+      </w:r>
+      <w:proofErr w:type="spellStart"/>
+      <w:r>
+        <w:rPr>
+          <w:rStyle w:val="Code"/>
+        </w:rPr>
+        <w:t>telp</w:t>
+      </w:r>
+      <w:proofErr w:type="spellEnd"/>
+      <w:r>
+        <w:rPr>
+          <w:rStyle w:val="Code"/>
+        </w:rPr>
+        <w:t xml:space="preserve">, </w:t>
+      </w:r>
+      <w:proofErr w:type="spellStart"/>
+      <w:r>
+        <w:rPr>
+          <w:rStyle w:val="Code"/>
+        </w:rPr>
+        <w:t>alamat</w:t>
+      </w:r>
+      <w:proofErr w:type="spellEnd"/>
+      <w:r>
+        <w:rPr>
+          <w:rStyle w:val="Code"/>
+        </w:rPr>
+        <w:t xml:space="preserve">, </w:t>
+      </w:r>
+      <w:proofErr w:type="spellStart"/>
+      <w:r>
+        <w:rPr>
+          <w:rStyle w:val="Code"/>
+        </w:rPr>
+        <w:t>tgl_pinjam</w:t>
+      </w:r>
+      <w:proofErr w:type="spellEnd"/>
+      <w:r>
+        <w:rPr>
+          <w:rStyle w:val="Code"/>
+        </w:rPr>
+        <w:t xml:space="preserve">, </w:t>
+      </w:r>
+      <w:proofErr w:type="spellStart"/>
+      <w:r>
+        <w:rPr>
+          <w:rStyle w:val="Code"/>
+        </w:rPr>
+        <w:t>tgl_kembali</w:t>
+      </w:r>
+      <w:proofErr w:type="spellEnd"/>
+      <w:r>
+        <w:rPr>
+          <w:rStyle w:val="Code"/>
+        </w:rPr>
+        <w:t xml:space="preserve">, </w:t>
+      </w:r>
+      <w:proofErr w:type="spellStart"/>
+      <w:r>
+        <w:rPr>
+          <w:rStyle w:val="Code"/>
+        </w:rPr>
+        <w:t>isbn</w:t>
+      </w:r>
+      <w:proofErr w:type="spellEnd"/>
+      <w:r>
+        <w:rPr>
+          <w:rStyle w:val="Code"/>
+        </w:rPr>
+        <w:t xml:space="preserve">, qty, </w:t>
+      </w:r>
+      <w:proofErr w:type="spellStart"/>
+      <w:proofErr w:type="gramStart"/>
+      <w:r>
+        <w:rPr>
+          <w:rStyle w:val="Code"/>
+        </w:rPr>
+        <w:t>bukus.judul</w:t>
+      </w:r>
+      <w:proofErr w:type="spellEnd"/>
+      <w:proofErr w:type="gramEnd"/>
+      <w:r>
+        <w:rPr>
+          <w:rStyle w:val="Code"/>
+        </w:rPr>
+        <w:t xml:space="preserve">, </w:t>
+      </w:r>
+      <w:proofErr w:type="spellStart"/>
+      <w:r>
+        <w:rPr>
+          <w:rStyle w:val="Code"/>
+        </w:rPr>
+        <w:t>harga_pinjam</w:t>
+      </w:r>
+      <w:proofErr w:type="spellEnd"/>
+      <w:r>
+        <w:rPr>
+          <w:rStyle w:val="Code"/>
+        </w:rPr>
+        <w:t xml:space="preserve">, SUM(qty * </w:t>
+      </w:r>
+      <w:proofErr w:type="spellStart"/>
+      <w:r>
+        <w:rPr>
+          <w:rStyle w:val="Code"/>
+        </w:rPr>
+        <w:t>harga_pinjam</w:t>
+      </w:r>
+      <w:proofErr w:type="spellEnd"/>
+      <w:r>
+        <w:rPr>
+          <w:rStyle w:val="Code"/>
+        </w:rPr>
+        <w:t>)</w:t>
       </w:r>
       <w:r>
         <w:rPr>
@@ -1897,91 +3090,171 @@
         <w:rPr>
           <w:rStyle w:val="Code"/>
         </w:rPr>
-        <w:t xml:space="preserve">FROM anggotas </w:t>
-      </w:r>
-    </w:p>
-    <w:p>
-      <w:pPr>
-        <w:pStyle w:val="codedescription"/>
-        <w:rPr>
-          <w:rStyle w:val="Code"/>
-        </w:rPr>
-      </w:pPr>
-      <w:r>
-        <w:rPr>
-          <w:rStyle w:val="Code"/>
-        </w:rPr>
-        <w:t>RIGHT JOIN peminjaman</w:t>
-      </w:r>
-    </w:p>
-    <w:p>
-      <w:pPr>
-        <w:pStyle w:val="codedescription"/>
-        <w:rPr>
-          <w:rStyle w:val="Code"/>
-        </w:rPr>
-      </w:pPr>
-      <w:r>
-        <w:rPr>
-          <w:rStyle w:val="Code"/>
-        </w:rPr>
-        <w:t>ON id_anggota = anggotas.id</w:t>
-      </w:r>
-    </w:p>
-    <w:p>
-      <w:pPr>
-        <w:pStyle w:val="codedescription"/>
-        <w:rPr>
-          <w:rStyle w:val="Code"/>
-        </w:rPr>
-      </w:pPr>
-      <w:r>
-        <w:rPr>
-          <w:rStyle w:val="Code"/>
-        </w:rPr>
-        <w:t>LEFT JOIN detail_peminjaman</w:t>
-      </w:r>
-    </w:p>
-    <w:p>
-      <w:pPr>
-        <w:pStyle w:val="codedescription"/>
-        <w:rPr>
-          <w:rStyle w:val="Code"/>
-        </w:rPr>
-      </w:pPr>
-      <w:r>
-        <w:rPr>
-          <w:rStyle w:val="Code"/>
-        </w:rPr>
-        <w:t>ON id_peminjaman = peminjaman.id</w:t>
-      </w:r>
-    </w:p>
-    <w:p>
-      <w:pPr>
-        <w:pStyle w:val="codedescription"/>
-        <w:rPr>
-          <w:rStyle w:val="Code"/>
-        </w:rPr>
-      </w:pPr>
-      <w:r>
-        <w:rPr>
-          <w:rStyle w:val="Code"/>
-        </w:rPr>
-        <w:t>LEFT JOIN bukus</w:t>
-      </w:r>
-    </w:p>
-    <w:p>
-      <w:pPr>
-        <w:pStyle w:val="codedescription"/>
-        <w:rPr>
-          <w:rStyle w:val="Code"/>
-        </w:rPr>
-      </w:pPr>
-      <w:r>
-        <w:rPr>
-          <w:rStyle w:val="Code"/>
-        </w:rPr>
-        <w:t>ON id_buku = bukus.id</w:t>
+        <w:t xml:space="preserve">FROM </w:t>
+      </w:r>
+      <w:proofErr w:type="spellStart"/>
+      <w:r>
+        <w:rPr>
+          <w:rStyle w:val="Code"/>
+        </w:rPr>
+        <w:t>anggotas</w:t>
+      </w:r>
+      <w:proofErr w:type="spellEnd"/>
+      <w:r>
+        <w:rPr>
+          <w:rStyle w:val="Code"/>
+        </w:rPr>
+        <w:t xml:space="preserve"> </w:t>
+      </w:r>
+    </w:p>
+    <w:p>
+      <w:pPr>
+        <w:pStyle w:val="codedescription"/>
+        <w:rPr>
+          <w:rStyle w:val="Code"/>
+        </w:rPr>
+      </w:pPr>
+      <w:r>
+        <w:rPr>
+          <w:rStyle w:val="Code"/>
+        </w:rPr>
+        <w:t xml:space="preserve">RIGHT JOIN </w:t>
+      </w:r>
+      <w:proofErr w:type="spellStart"/>
+      <w:r>
+        <w:rPr>
+          <w:rStyle w:val="Code"/>
+        </w:rPr>
+        <w:t>peminjaman</w:t>
+      </w:r>
+      <w:proofErr w:type="spellEnd"/>
+    </w:p>
+    <w:p>
+      <w:pPr>
+        <w:pStyle w:val="codedescription"/>
+        <w:rPr>
+          <w:rStyle w:val="Code"/>
+        </w:rPr>
+      </w:pPr>
+      <w:r>
+        <w:rPr>
+          <w:rStyle w:val="Code"/>
+        </w:rPr>
+        <w:t xml:space="preserve">ON </w:t>
+      </w:r>
+      <w:proofErr w:type="spellStart"/>
+      <w:r>
+        <w:rPr>
+          <w:rStyle w:val="Code"/>
+        </w:rPr>
+        <w:t>id_anggota</w:t>
+      </w:r>
+      <w:proofErr w:type="spellEnd"/>
+      <w:r>
+        <w:rPr>
+          <w:rStyle w:val="Code"/>
+        </w:rPr>
+        <w:t xml:space="preserve"> = anggotas.id</w:t>
+      </w:r>
+    </w:p>
+    <w:p>
+      <w:pPr>
+        <w:pStyle w:val="codedescription"/>
+        <w:rPr>
+          <w:rStyle w:val="Code"/>
+        </w:rPr>
+      </w:pPr>
+      <w:r>
+        <w:rPr>
+          <w:rStyle w:val="Code"/>
+        </w:rPr>
+        <w:t xml:space="preserve">LEFT JOIN </w:t>
+      </w:r>
+      <w:proofErr w:type="spellStart"/>
+      <w:r>
+        <w:rPr>
+          <w:rStyle w:val="Code"/>
+        </w:rPr>
+        <w:t>detail_peminjaman</w:t>
+      </w:r>
+      <w:proofErr w:type="spellEnd"/>
+    </w:p>
+    <w:p>
+      <w:pPr>
+        <w:pStyle w:val="codedescription"/>
+        <w:rPr>
+          <w:rStyle w:val="Code"/>
+        </w:rPr>
+      </w:pPr>
+      <w:r>
+        <w:rPr>
+          <w:rStyle w:val="Code"/>
+        </w:rPr>
+        <w:t xml:space="preserve">ON </w:t>
+      </w:r>
+      <w:proofErr w:type="spellStart"/>
+      <w:r>
+        <w:rPr>
+          <w:rStyle w:val="Code"/>
+        </w:rPr>
+        <w:t>id_peminjaman</w:t>
+      </w:r>
+      <w:proofErr w:type="spellEnd"/>
+      <w:r>
+        <w:rPr>
+          <w:rStyle w:val="Code"/>
+        </w:rPr>
+        <w:t xml:space="preserve"> = peminjaman.id</w:t>
+      </w:r>
+    </w:p>
+    <w:p>
+      <w:pPr>
+        <w:pStyle w:val="codedescription"/>
+        <w:rPr>
+          <w:rStyle w:val="Code"/>
+        </w:rPr>
+      </w:pPr>
+      <w:r>
+        <w:rPr>
+          <w:rStyle w:val="Code"/>
+        </w:rPr>
+        <w:t xml:space="preserve">LEFT JOIN </w:t>
+      </w:r>
+      <w:proofErr w:type="spellStart"/>
+      <w:r>
+        <w:rPr>
+          <w:rStyle w:val="Code"/>
+        </w:rPr>
+        <w:t>bukus</w:t>
+      </w:r>
+      <w:proofErr w:type="spellEnd"/>
+    </w:p>
+    <w:p>
+      <w:pPr>
+        <w:pStyle w:val="codedescription"/>
+        <w:rPr>
+          <w:rStyle w:val="Code"/>
+        </w:rPr>
+      </w:pPr>
+      <w:r>
+        <w:rPr>
+          <w:rStyle w:val="Code"/>
+        </w:rPr>
+        <w:t xml:space="preserve">ON </w:t>
+      </w:r>
+      <w:proofErr w:type="spellStart"/>
+      <w:r>
+        <w:rPr>
+          <w:rStyle w:val="Code"/>
+        </w:rPr>
+        <w:t>id_buku</w:t>
+      </w:r>
+      <w:proofErr w:type="spellEnd"/>
+      <w:r>
+        <w:rPr>
+          <w:rStyle w:val="Code"/>
+        </w:rPr>
+        <w:t xml:space="preserve"> = bukus.id</w:t>
       </w:r>
       <w:r>
         <w:rPr>
@@ -2071,189 +3344,457 @@
         <w:rPr>
           <w:rStyle w:val="Code"/>
         </w:rPr>
-        <w:t>SELECT anggotas.name, anggotas.telp, anggotas.alamat, tgl_pinjam, tgl_kembali, isbn, qty, bukus.judul, penerbits.nama_penerbit, pengarangs.nama_pengarang, katalogs.nama</w:t>
-      </w:r>
-    </w:p>
-    <w:p>
-      <w:pPr>
-        <w:pStyle w:val="codedescription"/>
-        <w:rPr>
-          <w:rStyle w:val="Code"/>
-        </w:rPr>
-      </w:pPr>
-      <w:r>
-        <w:rPr>
-          <w:rStyle w:val="Code"/>
-        </w:rPr>
-        <w:t xml:space="preserve">FROM anggotas </w:t>
-      </w:r>
-    </w:p>
-    <w:p>
-      <w:pPr>
-        <w:pStyle w:val="codedescription"/>
-        <w:rPr>
-          <w:rStyle w:val="Code"/>
-        </w:rPr>
-      </w:pPr>
-      <w:r>
-        <w:rPr>
-          <w:rStyle w:val="Code"/>
-        </w:rPr>
-        <w:t>RIGHT JOIN peminjaman</w:t>
-      </w:r>
-    </w:p>
-    <w:p>
-      <w:pPr>
-        <w:pStyle w:val="codedescription"/>
-        <w:rPr>
-          <w:rStyle w:val="Code"/>
-        </w:rPr>
-      </w:pPr>
-      <w:r>
-        <w:rPr>
-          <w:rStyle w:val="Code"/>
-        </w:rPr>
-        <w:t>ON id_anggota = anggotas.id</w:t>
-      </w:r>
-    </w:p>
-    <w:p>
-      <w:pPr>
-        <w:pStyle w:val="codedescription"/>
-        <w:rPr>
-          <w:rStyle w:val="Code"/>
-        </w:rPr>
-      </w:pPr>
-      <w:r>
-        <w:rPr>
-          <w:rStyle w:val="Code"/>
-        </w:rPr>
-        <w:t>LEFT JOIN detail_peminjaman</w:t>
-      </w:r>
-    </w:p>
-    <w:p>
-      <w:pPr>
-        <w:pStyle w:val="codedescription"/>
-        <w:rPr>
-          <w:rStyle w:val="Code"/>
-        </w:rPr>
-      </w:pPr>
-      <w:r>
-        <w:rPr>
-          <w:rStyle w:val="Code"/>
-        </w:rPr>
-        <w:t>ON id_peminjaman = peminjaman.id</w:t>
-      </w:r>
-    </w:p>
-    <w:p>
-      <w:pPr>
-        <w:pStyle w:val="codedescription"/>
-        <w:rPr>
-          <w:rStyle w:val="Code"/>
-        </w:rPr>
-      </w:pPr>
-      <w:r>
-        <w:rPr>
-          <w:rStyle w:val="Code"/>
-        </w:rPr>
-        <w:t>LEFT JOIN bukus</w:t>
-      </w:r>
-    </w:p>
-    <w:p>
-      <w:pPr>
-        <w:pStyle w:val="codedescription"/>
-        <w:rPr>
-          <w:rStyle w:val="Code"/>
-        </w:rPr>
-      </w:pPr>
-      <w:r>
-        <w:rPr>
-          <w:rStyle w:val="Code"/>
-        </w:rPr>
-        <w:t>ON id_buku = bukus.id</w:t>
-      </w:r>
-    </w:p>
-    <w:p>
-      <w:pPr>
-        <w:pStyle w:val="codedescription"/>
-        <w:rPr>
-          <w:rStyle w:val="Code"/>
-        </w:rPr>
-      </w:pPr>
-      <w:r>
-        <w:rPr>
-          <w:rStyle w:val="Code"/>
-        </w:rPr>
-        <w:t>LEFT JOIN penerbits</w:t>
-      </w:r>
-    </w:p>
-    <w:p>
-      <w:pPr>
-        <w:pStyle w:val="codedescription"/>
-        <w:rPr>
-          <w:rStyle w:val="Code"/>
-        </w:rPr>
-      </w:pPr>
-      <w:r>
-        <w:rPr>
-          <w:rStyle w:val="Code"/>
-        </w:rPr>
-        <w:t>ON id_penerbit = penerbits.id</w:t>
-      </w:r>
-    </w:p>
-    <w:p>
-      <w:pPr>
-        <w:pStyle w:val="codedescription"/>
-        <w:rPr>
-          <w:rStyle w:val="Code"/>
-        </w:rPr>
-      </w:pPr>
-      <w:r>
-        <w:rPr>
-          <w:rStyle w:val="Code"/>
-        </w:rPr>
-        <w:t>LEFT JOIN pengarangs</w:t>
-      </w:r>
-    </w:p>
-    <w:p>
-      <w:pPr>
-        <w:pStyle w:val="codedescription"/>
-        <w:rPr>
-          <w:rStyle w:val="Code"/>
-        </w:rPr>
-      </w:pPr>
-      <w:r>
-        <w:rPr>
-          <w:rStyle w:val="Code"/>
-        </w:rPr>
-        <w:t>ON id_pengarang = pengarangs.id</w:t>
-      </w:r>
-    </w:p>
-    <w:p>
-      <w:pPr>
-        <w:pStyle w:val="codedescription"/>
-        <w:rPr>
-          <w:rStyle w:val="Code"/>
-        </w:rPr>
-      </w:pPr>
-      <w:r>
-        <w:rPr>
-          <w:rStyle w:val="Code"/>
-        </w:rPr>
-        <w:t>LEFT JOIN katalogs</w:t>
-      </w:r>
-    </w:p>
-    <w:p>
-      <w:pPr>
-        <w:pStyle w:val="codedescription"/>
-        <w:rPr>
-          <w:rStyle w:val="Code"/>
-        </w:rPr>
-      </w:pPr>
-      <w:r>
-        <w:rPr>
-          <w:rStyle w:val="Code"/>
-        </w:rPr>
-        <w:t>ON id_katalog = katalogs.id</w:t>
+        <w:t xml:space="preserve">SELECT anggotas.name, </w:t>
+      </w:r>
+      <w:proofErr w:type="spellStart"/>
+      <w:proofErr w:type="gramStart"/>
+      <w:r>
+        <w:rPr>
+          <w:rStyle w:val="Code"/>
+        </w:rPr>
+        <w:t>anggotas.telp</w:t>
+      </w:r>
+      <w:proofErr w:type="spellEnd"/>
+      <w:proofErr w:type="gramEnd"/>
+      <w:r>
+        <w:rPr>
+          <w:rStyle w:val="Code"/>
+        </w:rPr>
+        <w:t xml:space="preserve">, </w:t>
+      </w:r>
+      <w:proofErr w:type="spellStart"/>
+      <w:r>
+        <w:rPr>
+          <w:rStyle w:val="Code"/>
+        </w:rPr>
+        <w:t>anggotas.alamat</w:t>
+      </w:r>
+      <w:proofErr w:type="spellEnd"/>
+      <w:r>
+        <w:rPr>
+          <w:rStyle w:val="Code"/>
+        </w:rPr>
+        <w:t xml:space="preserve">, </w:t>
+      </w:r>
+      <w:proofErr w:type="spellStart"/>
+      <w:r>
+        <w:rPr>
+          <w:rStyle w:val="Code"/>
+        </w:rPr>
+        <w:t>tgl_pinjam</w:t>
+      </w:r>
+      <w:proofErr w:type="spellEnd"/>
+      <w:r>
+        <w:rPr>
+          <w:rStyle w:val="Code"/>
+        </w:rPr>
+        <w:t xml:space="preserve">, </w:t>
+      </w:r>
+      <w:proofErr w:type="spellStart"/>
+      <w:r>
+        <w:rPr>
+          <w:rStyle w:val="Code"/>
+        </w:rPr>
+        <w:t>tgl_kembali</w:t>
+      </w:r>
+      <w:proofErr w:type="spellEnd"/>
+      <w:r>
+        <w:rPr>
+          <w:rStyle w:val="Code"/>
+        </w:rPr>
+        <w:t xml:space="preserve">, </w:t>
+      </w:r>
+      <w:proofErr w:type="spellStart"/>
+      <w:r>
+        <w:rPr>
+          <w:rStyle w:val="Code"/>
+        </w:rPr>
+        <w:t>isbn</w:t>
+      </w:r>
+      <w:proofErr w:type="spellEnd"/>
+      <w:r>
+        <w:rPr>
+          <w:rStyle w:val="Code"/>
+        </w:rPr>
+        <w:t xml:space="preserve">, qty, </w:t>
+      </w:r>
+      <w:proofErr w:type="spellStart"/>
+      <w:r>
+        <w:rPr>
+          <w:rStyle w:val="Code"/>
+        </w:rPr>
+        <w:t>bukus.judul</w:t>
+      </w:r>
+      <w:proofErr w:type="spellEnd"/>
+      <w:r>
+        <w:rPr>
+          <w:rStyle w:val="Code"/>
+        </w:rPr>
+        <w:t xml:space="preserve">, </w:t>
+      </w:r>
+      <w:proofErr w:type="spellStart"/>
+      <w:r>
+        <w:rPr>
+          <w:rStyle w:val="Code"/>
+        </w:rPr>
+        <w:t>penerbits.nama_penerbit</w:t>
+      </w:r>
+      <w:proofErr w:type="spellEnd"/>
+      <w:r>
+        <w:rPr>
+          <w:rStyle w:val="Code"/>
+        </w:rPr>
+        <w:t xml:space="preserve">, </w:t>
+      </w:r>
+      <w:proofErr w:type="spellStart"/>
+      <w:r>
+        <w:rPr>
+          <w:rStyle w:val="Code"/>
+        </w:rPr>
+        <w:t>pengarangs.nama_pengarang</w:t>
+      </w:r>
+      <w:proofErr w:type="spellEnd"/>
+      <w:r>
+        <w:rPr>
+          <w:rStyle w:val="Code"/>
+        </w:rPr>
+        <w:t xml:space="preserve">, </w:t>
+      </w:r>
+      <w:proofErr w:type="spellStart"/>
+      <w:r>
+        <w:rPr>
+          <w:rStyle w:val="Code"/>
+        </w:rPr>
+        <w:t>katalogs.nama</w:t>
+      </w:r>
+      <w:proofErr w:type="spellEnd"/>
+    </w:p>
+    <w:p>
+      <w:pPr>
+        <w:pStyle w:val="codedescription"/>
+        <w:rPr>
+          <w:rStyle w:val="Code"/>
+        </w:rPr>
+      </w:pPr>
+      <w:r>
+        <w:rPr>
+          <w:rStyle w:val="Code"/>
+        </w:rPr>
+        <w:t xml:space="preserve">FROM </w:t>
+      </w:r>
+      <w:proofErr w:type="spellStart"/>
+      <w:r>
+        <w:rPr>
+          <w:rStyle w:val="Code"/>
+        </w:rPr>
+        <w:t>anggotas</w:t>
+      </w:r>
+      <w:proofErr w:type="spellEnd"/>
+      <w:r>
+        <w:rPr>
+          <w:rStyle w:val="Code"/>
+        </w:rPr>
+        <w:t xml:space="preserve"> </w:t>
+      </w:r>
+    </w:p>
+    <w:p>
+      <w:pPr>
+        <w:pStyle w:val="codedescription"/>
+        <w:rPr>
+          <w:rStyle w:val="Code"/>
+        </w:rPr>
+      </w:pPr>
+      <w:r>
+        <w:rPr>
+          <w:rStyle w:val="Code"/>
+        </w:rPr>
+        <w:t xml:space="preserve">RIGHT JOIN </w:t>
+      </w:r>
+      <w:proofErr w:type="spellStart"/>
+      <w:r>
+        <w:rPr>
+          <w:rStyle w:val="Code"/>
+        </w:rPr>
+        <w:t>peminjaman</w:t>
+      </w:r>
+      <w:proofErr w:type="spellEnd"/>
+    </w:p>
+    <w:p>
+      <w:pPr>
+        <w:pStyle w:val="codedescription"/>
+        <w:rPr>
+          <w:rStyle w:val="Code"/>
+        </w:rPr>
+      </w:pPr>
+      <w:r>
+        <w:rPr>
+          <w:rStyle w:val="Code"/>
+        </w:rPr>
+        <w:t xml:space="preserve">ON </w:t>
+      </w:r>
+      <w:proofErr w:type="spellStart"/>
+      <w:r>
+        <w:rPr>
+          <w:rStyle w:val="Code"/>
+        </w:rPr>
+        <w:t>id_anggota</w:t>
+      </w:r>
+      <w:proofErr w:type="spellEnd"/>
+      <w:r>
+        <w:rPr>
+          <w:rStyle w:val="Code"/>
+        </w:rPr>
+        <w:t xml:space="preserve"> = anggotas.id</w:t>
+      </w:r>
+    </w:p>
+    <w:p>
+      <w:pPr>
+        <w:pStyle w:val="codedescription"/>
+        <w:rPr>
+          <w:rStyle w:val="Code"/>
+        </w:rPr>
+      </w:pPr>
+      <w:r>
+        <w:rPr>
+          <w:rStyle w:val="Code"/>
+        </w:rPr>
+        <w:t xml:space="preserve">LEFT JOIN </w:t>
+      </w:r>
+      <w:proofErr w:type="spellStart"/>
+      <w:r>
+        <w:rPr>
+          <w:rStyle w:val="Code"/>
+        </w:rPr>
+        <w:t>detail_peminjaman</w:t>
+      </w:r>
+      <w:proofErr w:type="spellEnd"/>
+    </w:p>
+    <w:p>
+      <w:pPr>
+        <w:pStyle w:val="codedescription"/>
+        <w:rPr>
+          <w:rStyle w:val="Code"/>
+        </w:rPr>
+      </w:pPr>
+      <w:r>
+        <w:rPr>
+          <w:rStyle w:val="Code"/>
+        </w:rPr>
+        <w:t xml:space="preserve">ON </w:t>
+      </w:r>
+      <w:proofErr w:type="spellStart"/>
+      <w:r>
+        <w:rPr>
+          <w:rStyle w:val="Code"/>
+        </w:rPr>
+        <w:t>id_peminjaman</w:t>
+      </w:r>
+      <w:proofErr w:type="spellEnd"/>
+      <w:r>
+        <w:rPr>
+          <w:rStyle w:val="Code"/>
+        </w:rPr>
+        <w:t xml:space="preserve"> = peminjaman.id</w:t>
+      </w:r>
+    </w:p>
+    <w:p>
+      <w:pPr>
+        <w:pStyle w:val="codedescription"/>
+        <w:rPr>
+          <w:rStyle w:val="Code"/>
+        </w:rPr>
+      </w:pPr>
+      <w:r>
+        <w:rPr>
+          <w:rStyle w:val="Code"/>
+        </w:rPr>
+        <w:t xml:space="preserve">LEFT JOIN </w:t>
+      </w:r>
+      <w:proofErr w:type="spellStart"/>
+      <w:r>
+        <w:rPr>
+          <w:rStyle w:val="Code"/>
+        </w:rPr>
+        <w:t>bukus</w:t>
+      </w:r>
+      <w:proofErr w:type="spellEnd"/>
+    </w:p>
+    <w:p>
+      <w:pPr>
+        <w:pStyle w:val="codedescription"/>
+        <w:rPr>
+          <w:rStyle w:val="Code"/>
+        </w:rPr>
+      </w:pPr>
+      <w:r>
+        <w:rPr>
+          <w:rStyle w:val="Code"/>
+        </w:rPr>
+        <w:t xml:space="preserve">ON </w:t>
+      </w:r>
+      <w:proofErr w:type="spellStart"/>
+      <w:r>
+        <w:rPr>
+          <w:rStyle w:val="Code"/>
+        </w:rPr>
+        <w:t>id_buku</w:t>
+      </w:r>
+      <w:proofErr w:type="spellEnd"/>
+      <w:r>
+        <w:rPr>
+          <w:rStyle w:val="Code"/>
+        </w:rPr>
+        <w:t xml:space="preserve"> = bukus.id</w:t>
+      </w:r>
+    </w:p>
+    <w:p>
+      <w:pPr>
+        <w:pStyle w:val="codedescription"/>
+        <w:rPr>
+          <w:rStyle w:val="Code"/>
+        </w:rPr>
+      </w:pPr>
+      <w:r>
+        <w:rPr>
+          <w:rStyle w:val="Code"/>
+        </w:rPr>
+        <w:t xml:space="preserve">LEFT JOIN </w:t>
+      </w:r>
+      <w:proofErr w:type="spellStart"/>
+      <w:r>
+        <w:rPr>
+          <w:rStyle w:val="Code"/>
+        </w:rPr>
+        <w:t>penerbits</w:t>
+      </w:r>
+      <w:proofErr w:type="spellEnd"/>
+    </w:p>
+    <w:p>
+      <w:pPr>
+        <w:pStyle w:val="codedescription"/>
+        <w:rPr>
+          <w:rStyle w:val="Code"/>
+        </w:rPr>
+      </w:pPr>
+      <w:r>
+        <w:rPr>
+          <w:rStyle w:val="Code"/>
+        </w:rPr>
+        <w:t xml:space="preserve">ON </w:t>
+      </w:r>
+      <w:proofErr w:type="spellStart"/>
+      <w:r>
+        <w:rPr>
+          <w:rStyle w:val="Code"/>
+        </w:rPr>
+        <w:t>id_penerbit</w:t>
+      </w:r>
+      <w:proofErr w:type="spellEnd"/>
+      <w:r>
+        <w:rPr>
+          <w:rStyle w:val="Code"/>
+        </w:rPr>
+        <w:t xml:space="preserve"> = penerbits.id</w:t>
+      </w:r>
+    </w:p>
+    <w:p>
+      <w:pPr>
+        <w:pStyle w:val="codedescription"/>
+        <w:rPr>
+          <w:rStyle w:val="Code"/>
+        </w:rPr>
+      </w:pPr>
+      <w:r>
+        <w:rPr>
+          <w:rStyle w:val="Code"/>
+        </w:rPr>
+        <w:t xml:space="preserve">LEFT JOIN </w:t>
+      </w:r>
+      <w:proofErr w:type="spellStart"/>
+      <w:r>
+        <w:rPr>
+          <w:rStyle w:val="Code"/>
+        </w:rPr>
+        <w:t>pengarangs</w:t>
+      </w:r>
+      <w:proofErr w:type="spellEnd"/>
+    </w:p>
+    <w:p>
+      <w:pPr>
+        <w:pStyle w:val="codedescription"/>
+        <w:rPr>
+          <w:rStyle w:val="Code"/>
+        </w:rPr>
+      </w:pPr>
+      <w:r>
+        <w:rPr>
+          <w:rStyle w:val="Code"/>
+        </w:rPr>
+        <w:t xml:space="preserve">ON </w:t>
+      </w:r>
+      <w:proofErr w:type="spellStart"/>
+      <w:r>
+        <w:rPr>
+          <w:rStyle w:val="Code"/>
+        </w:rPr>
+        <w:t>id_pengarang</w:t>
+      </w:r>
+      <w:proofErr w:type="spellEnd"/>
+      <w:r>
+        <w:rPr>
+          <w:rStyle w:val="Code"/>
+        </w:rPr>
+        <w:t xml:space="preserve"> = pengarangs.id</w:t>
+      </w:r>
+    </w:p>
+    <w:p>
+      <w:pPr>
+        <w:pStyle w:val="codedescription"/>
+        <w:rPr>
+          <w:rStyle w:val="Code"/>
+        </w:rPr>
+      </w:pPr>
+      <w:r>
+        <w:rPr>
+          <w:rStyle w:val="Code"/>
+        </w:rPr>
+        <w:t xml:space="preserve">LEFT JOIN </w:t>
+      </w:r>
+      <w:proofErr w:type="spellStart"/>
+      <w:r>
+        <w:rPr>
+          <w:rStyle w:val="Code"/>
+        </w:rPr>
+        <w:t>katalogs</w:t>
+      </w:r>
+      <w:proofErr w:type="spellEnd"/>
+    </w:p>
+    <w:p>
+      <w:pPr>
+        <w:pStyle w:val="codedescription"/>
+        <w:rPr>
+          <w:rStyle w:val="Code"/>
+        </w:rPr>
+      </w:pPr>
+      <w:r>
+        <w:rPr>
+          <w:rStyle w:val="Code"/>
+        </w:rPr>
+        <w:t xml:space="preserve">ON </w:t>
+      </w:r>
+      <w:proofErr w:type="spellStart"/>
+      <w:r>
+        <w:rPr>
+          <w:rStyle w:val="Code"/>
+        </w:rPr>
+        <w:t>id_katalog</w:t>
+      </w:r>
+      <w:proofErr w:type="spellEnd"/>
+      <w:r>
+        <w:rPr>
+          <w:rStyle w:val="Code"/>
+        </w:rPr>
+        <w:t xml:space="preserve"> = katalogs.id</w:t>
       </w:r>
       <w:r>
         <w:rPr>
@@ -2343,49 +3884,121 @@
         <w:rPr>
           <w:rStyle w:val="Code"/>
         </w:rPr>
-        <w:t>SELECT *, bukus.judul</w:t>
-      </w:r>
-    </w:p>
-    <w:p>
-      <w:pPr>
-        <w:pStyle w:val="codedescription"/>
-        <w:rPr>
-          <w:rStyle w:val="Code"/>
-        </w:rPr>
-      </w:pPr>
-      <w:r>
-        <w:rPr>
-          <w:rStyle w:val="Code"/>
-        </w:rPr>
-        <w:t xml:space="preserve">FROM katalogs </w:t>
-      </w:r>
-    </w:p>
-    <w:p>
-      <w:pPr>
-        <w:pStyle w:val="codedescription"/>
-        <w:rPr>
-          <w:rStyle w:val="Code"/>
-        </w:rPr>
-      </w:pPr>
-      <w:r>
-        <w:rPr>
-          <w:rStyle w:val="Code"/>
-        </w:rPr>
-        <w:t>RIGHT JOIN bukus</w:t>
-      </w:r>
-    </w:p>
-    <w:p>
-      <w:pPr>
-        <w:pStyle w:val="codedescription"/>
-        <w:rPr>
-          <w:rStyle w:val="Code"/>
-        </w:rPr>
-      </w:pPr>
-      <w:r>
-        <w:rPr>
-          <w:rStyle w:val="Code"/>
-        </w:rPr>
-        <w:t>ON id_katalog = katalogs.id</w:t>
+        <w:t xml:space="preserve">SELECT </w:t>
+      </w:r>
+      <w:proofErr w:type="spellStart"/>
+      <w:proofErr w:type="gramStart"/>
+      <w:r>
+        <w:rPr>
+          <w:rStyle w:val="Code"/>
+        </w:rPr>
+        <w:t>katalogs</w:t>
+      </w:r>
+      <w:proofErr w:type="spellEnd"/>
+      <w:r>
+        <w:rPr>
+          <w:rStyle w:val="Code"/>
+        </w:rPr>
+        <w:t>.</w:t>
+      </w:r>
+      <w:r>
+        <w:rPr>
+          <w:rStyle w:val="Code"/>
+        </w:rPr>
+        <w:t>*</w:t>
+      </w:r>
+      <w:proofErr w:type="gramEnd"/>
+      <w:r>
+        <w:rPr>
+          <w:rStyle w:val="Code"/>
+        </w:rPr>
+        <w:t xml:space="preserve">, </w:t>
+      </w:r>
+      <w:proofErr w:type="spellStart"/>
+      <w:r>
+        <w:rPr>
+          <w:rStyle w:val="Code"/>
+        </w:rPr>
+        <w:t>bukus.judul</w:t>
+      </w:r>
+      <w:proofErr w:type="spellEnd"/>
+    </w:p>
+    <w:p>
+      <w:pPr>
+        <w:pStyle w:val="codedescription"/>
+        <w:rPr>
+          <w:rStyle w:val="Code"/>
+        </w:rPr>
+      </w:pPr>
+      <w:r>
+        <w:rPr>
+          <w:rStyle w:val="Code"/>
+        </w:rPr>
+        <w:t xml:space="preserve">FROM </w:t>
+      </w:r>
+      <w:proofErr w:type="spellStart"/>
+      <w:r>
+        <w:rPr>
+          <w:rStyle w:val="Code"/>
+        </w:rPr>
+        <w:t>katalogs</w:t>
+      </w:r>
+      <w:proofErr w:type="spellEnd"/>
+      <w:r>
+        <w:rPr>
+          <w:rStyle w:val="Code"/>
+        </w:rPr>
+        <w:t xml:space="preserve"> </w:t>
+      </w:r>
+    </w:p>
+    <w:p>
+      <w:pPr>
+        <w:pStyle w:val="codedescription"/>
+        <w:rPr>
+          <w:rStyle w:val="Code"/>
+        </w:rPr>
+      </w:pPr>
+      <w:r>
+        <w:rPr>
+          <w:rStyle w:val="Code"/>
+        </w:rPr>
+        <w:t xml:space="preserve">RIGHT JOIN </w:t>
+      </w:r>
+      <w:proofErr w:type="spellStart"/>
+      <w:r>
+        <w:rPr>
+          <w:rStyle w:val="Code"/>
+        </w:rPr>
+        <w:t>bukus</w:t>
+      </w:r>
+      <w:proofErr w:type="spellEnd"/>
+    </w:p>
+    <w:p>
+      <w:pPr>
+        <w:pStyle w:val="codedescription"/>
+        <w:rPr>
+          <w:rStyle w:val="Code"/>
+        </w:rPr>
+      </w:pPr>
+      <w:r>
+        <w:rPr>
+          <w:rStyle w:val="Code"/>
+        </w:rPr>
+        <w:t xml:space="preserve">ON </w:t>
+      </w:r>
+      <w:proofErr w:type="spellStart"/>
+      <w:r>
+        <w:rPr>
+          <w:rStyle w:val="Code"/>
+        </w:rPr>
+        <w:t>id_katalog</w:t>
+      </w:r>
+      <w:proofErr w:type="spellEnd"/>
+      <w:r>
+        <w:rPr>
+          <w:rStyle w:val="Code"/>
+        </w:rPr>
+        <w:t xml:space="preserve"> = katalogs.id</w:t>
       </w:r>
       <w:r>
         <w:rPr>
@@ -2403,13 +4016,16 @@
       </w:pPr>
       <w:r>
         <w:rPr>
+          <w:rFonts w:ascii="Fira Code" w:hAnsi="Fira Code"/>
           <w:noProof/>
+          <w:sz w:val="20"/>
+          <w:szCs w:val="20"/>
         </w:rPr>
         <w:drawing>
-          <wp:inline distT="0" distB="0" distL="0" distR="0" wp14:anchorId="1F6602CB" wp14:editId="16A823D1">
-            <wp:extent cx="5943600" cy="524510"/>
-            <wp:effectExtent l="0" t="0" r="0" b="8890"/>
-            <wp:docPr id="15" name="Picture 15"/>
+          <wp:inline distT="0" distB="0" distL="0" distR="0" wp14:anchorId="6C48C1E4" wp14:editId="4F1B1F95">
+            <wp:extent cx="3324689" cy="866896"/>
+            <wp:effectExtent l="0" t="0" r="9525" b="9525"/>
+            <wp:docPr id="22" name="Picture 22"/>
             <wp:cNvGraphicFramePr>
               <a:graphicFrameLocks xmlns:a="http://schemas.openxmlformats.org/drawingml/2006/main" noChangeAspect="1"/>
             </wp:cNvGraphicFramePr>
@@ -2417,11 +4033,17 @@
               <a:graphicData uri="http://schemas.openxmlformats.org/drawingml/2006/picture">
                 <pic:pic xmlns:pic="http://schemas.openxmlformats.org/drawingml/2006/picture">
                   <pic:nvPicPr>
-                    <pic:cNvPr id="1" name=""/>
+                    <pic:cNvPr id="22" name="Picture 22"/>
                     <pic:cNvPicPr/>
                   </pic:nvPicPr>
                   <pic:blipFill>
-                    <a:blip r:embed="rId19"/>
+                    <a:blip r:embed="rId19">
+                      <a:extLst>
+                        <a:ext uri="{28A0092B-C50C-407E-A947-70E740481C1C}">
+                          <a14:useLocalDpi xmlns:a14="http://schemas.microsoft.com/office/drawing/2010/main" val="0"/>
+                        </a:ext>
+                      </a:extLst>
+                    </a:blip>
                     <a:stretch>
                       <a:fillRect/>
                     </a:stretch>
@@ -2429,7 +4051,7 @@
                   <pic:spPr>
                     <a:xfrm>
                       <a:off x="0" y="0"/>
-                      <a:ext cx="5943600" cy="524510"/>
+                      <a:ext cx="3324689" cy="866896"/>
                     </a:xfrm>
                     <a:prstGeom prst="rect">
                       <a:avLst/>
@@ -2500,49 +4122,101 @@
         <w:rPr>
           <w:rStyle w:val="Code"/>
         </w:rPr>
-        <w:t>SELECT *, penerbits.nama_penerbit</w:t>
-      </w:r>
-    </w:p>
-    <w:p>
-      <w:pPr>
-        <w:pStyle w:val="codedescription"/>
-        <w:rPr>
-          <w:rStyle w:val="Code"/>
-        </w:rPr>
-      </w:pPr>
-      <w:r>
-        <w:rPr>
-          <w:rStyle w:val="Code"/>
-        </w:rPr>
-        <w:t xml:space="preserve">FROM bukus </w:t>
-      </w:r>
-    </w:p>
-    <w:p>
-      <w:pPr>
-        <w:pStyle w:val="codedescription"/>
-        <w:rPr>
-          <w:rStyle w:val="Code"/>
-        </w:rPr>
-      </w:pPr>
-      <w:r>
-        <w:rPr>
-          <w:rStyle w:val="Code"/>
-        </w:rPr>
-        <w:t>LEFT JOIN penerbits</w:t>
-      </w:r>
-    </w:p>
-    <w:p>
-      <w:pPr>
-        <w:pStyle w:val="codedescription"/>
-        <w:rPr>
-          <w:rStyle w:val="Code"/>
-        </w:rPr>
-      </w:pPr>
-      <w:r>
-        <w:rPr>
-          <w:rStyle w:val="Code"/>
-        </w:rPr>
-        <w:t>ON id_penerbit = penerbits.id</w:t>
+        <w:t xml:space="preserve">SELECT *, </w:t>
+      </w:r>
+      <w:proofErr w:type="spellStart"/>
+      <w:proofErr w:type="gramStart"/>
+      <w:r>
+        <w:rPr>
+          <w:rStyle w:val="Code"/>
+        </w:rPr>
+        <w:t>penerbits.nama</w:t>
+      </w:r>
+      <w:proofErr w:type="gramEnd"/>
+      <w:r>
+        <w:rPr>
+          <w:rStyle w:val="Code"/>
+        </w:rPr>
+        <w:t>_penerbit</w:t>
+      </w:r>
+      <w:proofErr w:type="spellEnd"/>
+    </w:p>
+    <w:p>
+      <w:pPr>
+        <w:pStyle w:val="codedescription"/>
+        <w:rPr>
+          <w:rStyle w:val="Code"/>
+        </w:rPr>
+      </w:pPr>
+      <w:r>
+        <w:rPr>
+          <w:rStyle w:val="Code"/>
+        </w:rPr>
+        <w:t xml:space="preserve">FROM </w:t>
+      </w:r>
+      <w:proofErr w:type="spellStart"/>
+      <w:r>
+        <w:rPr>
+          <w:rStyle w:val="Code"/>
+        </w:rPr>
+        <w:t>bukus</w:t>
+      </w:r>
+      <w:proofErr w:type="spellEnd"/>
+      <w:r>
+        <w:rPr>
+          <w:rStyle w:val="Code"/>
+        </w:rPr>
+        <w:t xml:space="preserve"> </w:t>
+      </w:r>
+    </w:p>
+    <w:p>
+      <w:pPr>
+        <w:pStyle w:val="codedescription"/>
+        <w:rPr>
+          <w:rStyle w:val="Code"/>
+        </w:rPr>
+      </w:pPr>
+      <w:r>
+        <w:rPr>
+          <w:rStyle w:val="Code"/>
+        </w:rPr>
+        <w:t xml:space="preserve">LEFT JOIN </w:t>
+      </w:r>
+      <w:proofErr w:type="spellStart"/>
+      <w:r>
+        <w:rPr>
+          <w:rStyle w:val="Code"/>
+        </w:rPr>
+        <w:t>penerbits</w:t>
+      </w:r>
+      <w:proofErr w:type="spellEnd"/>
+    </w:p>
+    <w:p>
+      <w:pPr>
+        <w:pStyle w:val="codedescription"/>
+        <w:rPr>
+          <w:rStyle w:val="Code"/>
+        </w:rPr>
+      </w:pPr>
+      <w:r>
+        <w:rPr>
+          <w:rStyle w:val="Code"/>
+        </w:rPr>
+        <w:t xml:space="preserve">ON </w:t>
+      </w:r>
+      <w:proofErr w:type="spellStart"/>
+      <w:r>
+        <w:rPr>
+          <w:rStyle w:val="Code"/>
+        </w:rPr>
+        <w:t>id_penerbit</w:t>
+      </w:r>
+      <w:proofErr w:type="spellEnd"/>
+      <w:r>
+        <w:rPr>
+          <w:rStyle w:val="Code"/>
+        </w:rPr>
+        <w:t xml:space="preserve"> = penerbits.id</w:t>
       </w:r>
       <w:r>
         <w:rPr>
@@ -2632,35 +4306,85 @@
         <w:rPr>
           <w:rStyle w:val="Code"/>
         </w:rPr>
-        <w:t>SELECT COUNT(id_pengarang) AS PG05</w:t>
-      </w:r>
-    </w:p>
-    <w:p>
-      <w:pPr>
-        <w:pStyle w:val="codedescription"/>
-        <w:rPr>
-          <w:rStyle w:val="Code"/>
-        </w:rPr>
-      </w:pPr>
-      <w:r>
-        <w:rPr>
-          <w:rStyle w:val="Code"/>
-        </w:rPr>
-        <w:t xml:space="preserve">FROM bukus </w:t>
-      </w:r>
-    </w:p>
-    <w:p>
-      <w:pPr>
-        <w:pStyle w:val="codedescription"/>
-        <w:rPr>
-          <w:rStyle w:val="Code"/>
-        </w:rPr>
-      </w:pPr>
-      <w:r>
-        <w:rPr>
-          <w:rStyle w:val="Code"/>
-        </w:rPr>
-        <w:t>WHERE id_pengarang = 5</w:t>
+        <w:t xml:space="preserve">SELECT </w:t>
+      </w:r>
+      <w:proofErr w:type="gramStart"/>
+      <w:r>
+        <w:rPr>
+          <w:rStyle w:val="Code"/>
+        </w:rPr>
+        <w:t>COUNT(</w:t>
+      </w:r>
+      <w:proofErr w:type="spellStart"/>
+      <w:proofErr w:type="gramEnd"/>
+      <w:r>
+        <w:rPr>
+          <w:rStyle w:val="Code"/>
+        </w:rPr>
+        <w:t>id_pengarang</w:t>
+      </w:r>
+      <w:proofErr w:type="spellEnd"/>
+      <w:r>
+        <w:rPr>
+          <w:rStyle w:val="Code"/>
+        </w:rPr>
+        <w:t>) AS PG05</w:t>
+      </w:r>
+    </w:p>
+    <w:p>
+      <w:pPr>
+        <w:pStyle w:val="codedescription"/>
+        <w:rPr>
+          <w:rStyle w:val="Code"/>
+        </w:rPr>
+      </w:pPr>
+      <w:r>
+        <w:rPr>
+          <w:rStyle w:val="Code"/>
+        </w:rPr>
+        <w:t xml:space="preserve">FROM </w:t>
+      </w:r>
+      <w:proofErr w:type="spellStart"/>
+      <w:r>
+        <w:rPr>
+          <w:rStyle w:val="Code"/>
+        </w:rPr>
+        <w:t>bukus</w:t>
+      </w:r>
+      <w:proofErr w:type="spellEnd"/>
+      <w:r>
+        <w:rPr>
+          <w:rStyle w:val="Code"/>
+        </w:rPr>
+        <w:t xml:space="preserve"> </w:t>
+      </w:r>
+    </w:p>
+    <w:p>
+      <w:pPr>
+        <w:pStyle w:val="codedescription"/>
+        <w:rPr>
+          <w:rStyle w:val="Code"/>
+        </w:rPr>
+      </w:pPr>
+      <w:r>
+        <w:rPr>
+          <w:rStyle w:val="Code"/>
+        </w:rPr>
+        <w:t xml:space="preserve">WHERE </w:t>
+      </w:r>
+      <w:proofErr w:type="spellStart"/>
+      <w:r>
+        <w:rPr>
+          <w:rStyle w:val="Code"/>
+        </w:rPr>
+        <w:t>id_pengarang</w:t>
+      </w:r>
+      <w:proofErr w:type="spellEnd"/>
+      <w:r>
+        <w:rPr>
+          <w:rStyle w:val="Code"/>
+        </w:rPr>
+        <w:t xml:space="preserve"> = 5</w:t>
       </w:r>
       <w:r>
         <w:rPr>
@@ -2764,21 +4488,49 @@
         <w:rPr>
           <w:rStyle w:val="Code"/>
         </w:rPr>
-        <w:t xml:space="preserve">FROM bukus </w:t>
-      </w:r>
-    </w:p>
-    <w:p>
-      <w:pPr>
-        <w:pStyle w:val="codedescription"/>
-        <w:rPr>
-          <w:rStyle w:val="Code"/>
-        </w:rPr>
-      </w:pPr>
-      <w:r>
-        <w:rPr>
-          <w:rStyle w:val="Code"/>
-        </w:rPr>
-        <w:t>WHERE harga_pinjam &gt; 10000</w:t>
+        <w:t xml:space="preserve">FROM </w:t>
+      </w:r>
+      <w:proofErr w:type="spellStart"/>
+      <w:r>
+        <w:rPr>
+          <w:rStyle w:val="Code"/>
+        </w:rPr>
+        <w:t>bukus</w:t>
+      </w:r>
+      <w:proofErr w:type="spellEnd"/>
+      <w:r>
+        <w:rPr>
+          <w:rStyle w:val="Code"/>
+        </w:rPr>
+        <w:t xml:space="preserve"> </w:t>
+      </w:r>
+    </w:p>
+    <w:p>
+      <w:pPr>
+        <w:pStyle w:val="codedescription"/>
+        <w:rPr>
+          <w:rStyle w:val="Code"/>
+        </w:rPr>
+      </w:pPr>
+      <w:r>
+        <w:rPr>
+          <w:rStyle w:val="Code"/>
+        </w:rPr>
+        <w:t xml:space="preserve">WHERE </w:t>
+      </w:r>
+      <w:proofErr w:type="spellStart"/>
+      <w:r>
+        <w:rPr>
+          <w:rStyle w:val="Code"/>
+        </w:rPr>
+        <w:t>harga_pinjam</w:t>
+      </w:r>
+      <w:proofErr w:type="spellEnd"/>
+      <w:r>
+        <w:rPr>
+          <w:rStyle w:val="Code"/>
+        </w:rPr>
+        <w:t xml:space="preserve"> &gt; 10000</w:t>
       </w:r>
       <w:r>
         <w:rPr>
@@ -2882,35 +4634,71 @@
         <w:rPr>
           <w:rStyle w:val="Code"/>
         </w:rPr>
-        <w:t>FROM bukus</w:t>
-      </w:r>
-    </w:p>
-    <w:p>
-      <w:pPr>
-        <w:pStyle w:val="codedescription"/>
-        <w:rPr>
-          <w:rStyle w:val="Code"/>
-        </w:rPr>
-      </w:pPr>
-      <w:r>
-        <w:rPr>
-          <w:rStyle w:val="Code"/>
-        </w:rPr>
-        <w:t>WHERE id_penerbit = 1</w:t>
-      </w:r>
-    </w:p>
-    <w:p>
-      <w:pPr>
-        <w:pStyle w:val="codedescription"/>
-        <w:rPr>
-          <w:rStyle w:val="Code"/>
-        </w:rPr>
-      </w:pPr>
-      <w:r>
-        <w:rPr>
-          <w:rStyle w:val="Code"/>
-        </w:rPr>
-        <w:t>AND qty_stok &gt; 10;</w:t>
+        <w:t xml:space="preserve">FROM </w:t>
+      </w:r>
+      <w:proofErr w:type="spellStart"/>
+      <w:r>
+        <w:rPr>
+          <w:rStyle w:val="Code"/>
+        </w:rPr>
+        <w:t>bukus</w:t>
+      </w:r>
+      <w:proofErr w:type="spellEnd"/>
+    </w:p>
+    <w:p>
+      <w:pPr>
+        <w:pStyle w:val="codedescription"/>
+        <w:rPr>
+          <w:rStyle w:val="Code"/>
+        </w:rPr>
+      </w:pPr>
+      <w:r>
+        <w:rPr>
+          <w:rStyle w:val="Code"/>
+        </w:rPr>
+        <w:t xml:space="preserve">WHERE </w:t>
+      </w:r>
+      <w:proofErr w:type="spellStart"/>
+      <w:r>
+        <w:rPr>
+          <w:rStyle w:val="Code"/>
+        </w:rPr>
+        <w:t>id_penerbit</w:t>
+      </w:r>
+      <w:proofErr w:type="spellEnd"/>
+      <w:r>
+        <w:rPr>
+          <w:rStyle w:val="Code"/>
+        </w:rPr>
+        <w:t xml:space="preserve"> = 1</w:t>
+      </w:r>
+    </w:p>
+    <w:p>
+      <w:pPr>
+        <w:pStyle w:val="codedescription"/>
+        <w:rPr>
+          <w:rStyle w:val="Code"/>
+        </w:rPr>
+      </w:pPr>
+      <w:r>
+        <w:rPr>
+          <w:rStyle w:val="Code"/>
+        </w:rPr>
+        <w:t xml:space="preserve">AND </w:t>
+      </w:r>
+      <w:proofErr w:type="spellStart"/>
+      <w:r>
+        <w:rPr>
+          <w:rStyle w:val="Code"/>
+        </w:rPr>
+        <w:t>qty_stok</w:t>
+      </w:r>
+      <w:proofErr w:type="spellEnd"/>
+      <w:r>
+        <w:rPr>
+          <w:rStyle w:val="Code"/>
+        </w:rPr>
+        <w:t xml:space="preserve"> &gt; 10;</w:t>
       </w:r>
     </w:p>
     <w:p>
@@ -3008,21 +4796,43 @@
         <w:rPr>
           <w:rStyle w:val="Code"/>
         </w:rPr>
-        <w:t>FROM anggotas</w:t>
-      </w:r>
-    </w:p>
-    <w:p>
-      <w:pPr>
-        <w:pStyle w:val="codedescription"/>
-        <w:rPr>
-          <w:rStyle w:val="Code"/>
-        </w:rPr>
-      </w:pPr>
-      <w:r>
-        <w:rPr>
-          <w:rStyle w:val="Code"/>
-        </w:rPr>
-        <w:t>WHERE created_at &gt; 20210600;</w:t>
+        <w:t xml:space="preserve">FROM </w:t>
+      </w:r>
+      <w:proofErr w:type="spellStart"/>
+      <w:r>
+        <w:rPr>
+          <w:rStyle w:val="Code"/>
+        </w:rPr>
+        <w:t>anggotas</w:t>
+      </w:r>
+      <w:proofErr w:type="spellEnd"/>
+    </w:p>
+    <w:p>
+      <w:pPr>
+        <w:pStyle w:val="codedescription"/>
+        <w:rPr>
+          <w:rStyle w:val="Code"/>
+        </w:rPr>
+      </w:pPr>
+      <w:r>
+        <w:rPr>
+          <w:rStyle w:val="Code"/>
+        </w:rPr>
+        <w:t xml:space="preserve">WHERE </w:t>
+      </w:r>
+      <w:proofErr w:type="spellStart"/>
+      <w:r>
+        <w:rPr>
+          <w:rStyle w:val="Code"/>
+        </w:rPr>
+        <w:t>created_at</w:t>
+      </w:r>
+      <w:proofErr w:type="spellEnd"/>
+      <w:r>
+        <w:rPr>
+          <w:rStyle w:val="Code"/>
+        </w:rPr>
+        <w:t xml:space="preserve"> &gt; 20210600;</w:t>
       </w:r>
     </w:p>
     <w:p>

</xml_diff>

<commit_message>
modify Task kuis sql docx file [fifth query]
</commit_message>
<xml_diff>
--- a/muhamad/Task kuis SQL.docx
+++ b/muhamad/Task kuis SQL.docx
@@ -841,21 +841,29 @@
         <w:rPr>
           <w:rStyle w:val="Code"/>
         </w:rPr>
-        <w:t>WHERE anggotas.id = 15</w:t>
-      </w:r>
-    </w:p>
-    <w:p>
-      <w:pPr>
-        <w:pStyle w:val="codedescription"/>
-        <w:rPr>
-          <w:rStyle w:val="Code"/>
-        </w:rPr>
-      </w:pPr>
-      <w:r>
-        <w:rPr>
-          <w:rStyle w:val="Code"/>
-        </w:rPr>
-        <w:t>GROUP BY anggotas.id;</w:t>
+        <w:t xml:space="preserve">GROUP BY </w:t>
+      </w:r>
+      <w:proofErr w:type="spellStart"/>
+      <w:r>
+        <w:rPr>
+          <w:rStyle w:val="Code"/>
+        </w:rPr>
+        <w:t>peminjaman.id_anggota</w:t>
+      </w:r>
+      <w:proofErr w:type="spellEnd"/>
+    </w:p>
+    <w:p>
+      <w:pPr>
+        <w:pStyle w:val="codedescription"/>
+        <w:rPr>
+          <w:rStyle w:val="Code"/>
+        </w:rPr>
+      </w:pPr>
+      <w:r>
+        <w:rPr>
+          <w:rStyle w:val="Code"/>
+        </w:rPr>
+        <w:t>HAVING COUNT(anggotas.id) &gt; 1;</w:t>
       </w:r>
     </w:p>
     <w:p>
@@ -2614,7 +2622,6 @@
         <w:t xml:space="preserve">, </w:t>
       </w:r>
       <w:proofErr w:type="spellStart"/>
-      <w:proofErr w:type="gramStart"/>
       <w:r>
         <w:rPr>
           <w:rStyle w:val="Code"/>
@@ -2622,7 +2629,6 @@
         <w:t>bukus.isbn</w:t>
       </w:r>
       <w:proofErr w:type="spellEnd"/>
-      <w:proofErr w:type="gramEnd"/>
       <w:r>
         <w:rPr>
           <w:rStyle w:val="Code"/>
@@ -3029,7 +3035,6 @@
         <w:t xml:space="preserve">, qty, </w:t>
       </w:r>
       <w:proofErr w:type="spellStart"/>
-      <w:proofErr w:type="gramStart"/>
       <w:r>
         <w:rPr>
           <w:rStyle w:val="Code"/>
@@ -3037,7 +3042,6 @@
         <w:t>bukus.judul</w:t>
       </w:r>
       <w:proofErr w:type="spellEnd"/>
-      <w:proofErr w:type="gramEnd"/>
       <w:r>
         <w:rPr>
           <w:rStyle w:val="Code"/>
@@ -3347,7 +3351,6 @@
         <w:t xml:space="preserve">SELECT anggotas.name, </w:t>
       </w:r>
       <w:proofErr w:type="spellStart"/>
-      <w:proofErr w:type="gramStart"/>
       <w:r>
         <w:rPr>
           <w:rStyle w:val="Code"/>
@@ -3355,7 +3358,6 @@
         <w:t>anggotas.telp</w:t>
       </w:r>
       <w:proofErr w:type="spellEnd"/>
-      <w:proofErr w:type="gramEnd"/>
       <w:r>
         <w:rPr>
           <w:rStyle w:val="Code"/>
@@ -3887,7 +3889,6 @@
         <w:t xml:space="preserve">SELECT </w:t>
       </w:r>
       <w:proofErr w:type="spellStart"/>
-      <w:proofErr w:type="gramStart"/>
       <w:r>
         <w:rPr>
           <w:rStyle w:val="Code"/>
@@ -3905,14 +3906,7 @@
         <w:rPr>
           <w:rStyle w:val="Code"/>
         </w:rPr>
-        <w:t>*</w:t>
-      </w:r>
-      <w:proofErr w:type="gramEnd"/>
-      <w:r>
-        <w:rPr>
-          <w:rStyle w:val="Code"/>
-        </w:rPr>
-        <w:t xml:space="preserve">, </w:t>
+        <w:t xml:space="preserve">*, </w:t>
       </w:r>
       <w:proofErr w:type="spellStart"/>
       <w:r>
@@ -4125,19 +4119,11 @@
         <w:t xml:space="preserve">SELECT *, </w:t>
       </w:r>
       <w:proofErr w:type="spellStart"/>
-      <w:proofErr w:type="gramStart"/>
-      <w:r>
-        <w:rPr>
-          <w:rStyle w:val="Code"/>
-        </w:rPr>
-        <w:t>penerbits.nama</w:t>
-      </w:r>
-      <w:proofErr w:type="gramEnd"/>
-      <w:r>
-        <w:rPr>
-          <w:rStyle w:val="Code"/>
-        </w:rPr>
-        <w:t>_penerbit</w:t>
+      <w:r>
+        <w:rPr>
+          <w:rStyle w:val="Code"/>
+        </w:rPr>
+        <w:t>penerbits.nama_penerbit</w:t>
       </w:r>
       <w:proofErr w:type="spellEnd"/>
     </w:p>
@@ -4306,17 +4292,9 @@
         <w:rPr>
           <w:rStyle w:val="Code"/>
         </w:rPr>
-        <w:t xml:space="preserve">SELECT </w:t>
-      </w:r>
-      <w:proofErr w:type="gramStart"/>
-      <w:r>
-        <w:rPr>
-          <w:rStyle w:val="Code"/>
-        </w:rPr>
-        <w:t>COUNT(</w:t>
-      </w:r>
-      <w:proofErr w:type="spellStart"/>
-      <w:proofErr w:type="gramEnd"/>
+        <w:t>SELECT COUNT(</w:t>
+      </w:r>
+      <w:proofErr w:type="spellStart"/>
       <w:r>
         <w:rPr>
           <w:rStyle w:val="Code"/>

</xml_diff>